<commit_message>
Adicionadas simulações que comprovam o funcionamento correto das quatro funções implementadas
</commit_message>
<xml_diff>
--- a/Relatorio_Lucas_Guilher_ARMmonociclico.docx
+++ b/Relatorio_Lucas_Guilher_ARMmonociclico.docx
@@ -645,7 +645,25 @@
           <w:sz w:val="24"/>
           <w:szCs w:val="24"/>
         </w:rPr>
-        <w:t>Rafael Emerick Z. De Oliveira</w:t>
+        <w:t xml:space="preserve">Rafael </w:t>
+      </w:r>
+      <w:proofErr w:type="spellStart"/>
+      <w:r>
+        <w:rPr>
+          <w:rFonts w:ascii="Arial" w:hAnsi="Arial" w:cs="Arial"/>
+          <w:sz w:val="24"/>
+          <w:szCs w:val="24"/>
+        </w:rPr>
+        <w:t>Emerick</w:t>
+      </w:r>
+      <w:proofErr w:type="spellEnd"/>
+      <w:r>
+        <w:rPr>
+          <w:rFonts w:ascii="Arial" w:hAnsi="Arial" w:cs="Arial"/>
+          <w:sz w:val="24"/>
+          <w:szCs w:val="24"/>
+        </w:rPr>
+        <w:t xml:space="preserve"> Z. De Oliveira</w:t>
       </w:r>
       <w:r>
         <w:rPr>
@@ -2136,15 +2154,43 @@
           <w:sz w:val="24"/>
           <w:szCs w:val="24"/>
         </w:rPr>
-        <w:t>entender afundo o funcionamento de suas partes internas, incluindo sua hierarquia, como o Testbench</w:t>
-      </w:r>
-      <w:r>
-        <w:rPr>
-          <w:rFonts w:ascii="Arial" w:hAnsi="Arial" w:cs="Arial"/>
-          <w:sz w:val="24"/>
-          <w:szCs w:val="24"/>
-        </w:rPr>
-        <w:t>, e seus módulos mais internos, presentes dentro do DUT (Device Under Test)</w:t>
+        <w:t xml:space="preserve">entender afundo o funcionamento de suas partes internas, incluindo sua hierarquia, como o </w:t>
+      </w:r>
+      <w:proofErr w:type="spellStart"/>
+      <w:r>
+        <w:rPr>
+          <w:rFonts w:ascii="Arial" w:hAnsi="Arial" w:cs="Arial"/>
+          <w:sz w:val="24"/>
+          <w:szCs w:val="24"/>
+        </w:rPr>
+        <w:t>Testbench</w:t>
+      </w:r>
+      <w:proofErr w:type="spellEnd"/>
+      <w:r>
+        <w:rPr>
+          <w:rFonts w:ascii="Arial" w:hAnsi="Arial" w:cs="Arial"/>
+          <w:sz w:val="24"/>
+          <w:szCs w:val="24"/>
+        </w:rPr>
+        <w:t xml:space="preserve">, e seus módulos mais internos, presentes dentro do DUT (Device </w:t>
+      </w:r>
+      <w:proofErr w:type="spellStart"/>
+      <w:r>
+        <w:rPr>
+          <w:rFonts w:ascii="Arial" w:hAnsi="Arial" w:cs="Arial"/>
+          <w:sz w:val="24"/>
+          <w:szCs w:val="24"/>
+        </w:rPr>
+        <w:t>Under</w:t>
+      </w:r>
+      <w:proofErr w:type="spellEnd"/>
+      <w:r>
+        <w:rPr>
+          <w:rFonts w:ascii="Arial" w:hAnsi="Arial" w:cs="Arial"/>
+          <w:sz w:val="24"/>
+          <w:szCs w:val="24"/>
+        </w:rPr>
+        <w:t xml:space="preserve"> Test)</w:t>
       </w:r>
       <w:r>
         <w:rPr>
@@ -2168,7 +2214,25 @@
           <w:sz w:val="24"/>
           <w:szCs w:val="24"/>
         </w:rPr>
-        <w:t xml:space="preserve"> Testbench </w:t>
+        <w:t xml:space="preserve"> </w:t>
+      </w:r>
+      <w:proofErr w:type="spellStart"/>
+      <w:r>
+        <w:rPr>
+          <w:rFonts w:ascii="Arial" w:hAnsi="Arial" w:cs="Arial"/>
+          <w:sz w:val="24"/>
+          <w:szCs w:val="24"/>
+        </w:rPr>
+        <w:t>Testbench</w:t>
+      </w:r>
+      <w:proofErr w:type="spellEnd"/>
+      <w:r>
+        <w:rPr>
+          <w:rFonts w:ascii="Arial" w:hAnsi="Arial" w:cs="Arial"/>
+          <w:sz w:val="24"/>
+          <w:szCs w:val="24"/>
+        </w:rPr>
+        <w:t xml:space="preserve"> </w:t>
       </w:r>
       <w:r>
         <w:rPr>
@@ -2240,7 +2304,35 @@
           <w:sz w:val="24"/>
           <w:szCs w:val="24"/>
         </w:rPr>
-        <w:t>, os registradores, flags, etc, que trabalham juntos para executar</w:t>
+        <w:t xml:space="preserve">, os registradores, </w:t>
+      </w:r>
+      <w:proofErr w:type="gramStart"/>
+      <w:r>
+        <w:rPr>
+          <w:rFonts w:ascii="Arial" w:hAnsi="Arial" w:cs="Arial"/>
+          <w:sz w:val="24"/>
+          <w:szCs w:val="24"/>
+        </w:rPr>
+        <w:t xml:space="preserve">flags, </w:t>
+      </w:r>
+      <w:proofErr w:type="spellStart"/>
+      <w:r>
+        <w:rPr>
+          <w:rFonts w:ascii="Arial" w:hAnsi="Arial" w:cs="Arial"/>
+          <w:sz w:val="24"/>
+          <w:szCs w:val="24"/>
+        </w:rPr>
+        <w:t>etc</w:t>
+      </w:r>
+      <w:proofErr w:type="spellEnd"/>
+      <w:proofErr w:type="gramEnd"/>
+      <w:r>
+        <w:rPr>
+          <w:rFonts w:ascii="Arial" w:hAnsi="Arial" w:cs="Arial"/>
+          <w:sz w:val="24"/>
+          <w:szCs w:val="24"/>
+        </w:rPr>
+        <w:t>, que trabalham juntos para executar</w:t>
       </w:r>
       <w:r>
         <w:rPr>
@@ -2436,7 +2528,35 @@
           <w:sz w:val="24"/>
           <w:szCs w:val="24"/>
         </w:rPr>
-        <w:t>como todos os dados são tratados em cada módulo, sendo possível perceber o que é entrada, saída, etc em cada um deles. Por exemplo,</w:t>
+        <w:t xml:space="preserve">como todos os dados são tratados em cada módulo, sendo possível perceber o que é entrada, </w:t>
+      </w:r>
+      <w:proofErr w:type="gramStart"/>
+      <w:r>
+        <w:rPr>
+          <w:rFonts w:ascii="Arial" w:hAnsi="Arial" w:cs="Arial"/>
+          <w:sz w:val="24"/>
+          <w:szCs w:val="24"/>
+        </w:rPr>
+        <w:t xml:space="preserve">saída, </w:t>
+      </w:r>
+      <w:proofErr w:type="spellStart"/>
+      <w:r>
+        <w:rPr>
+          <w:rFonts w:ascii="Arial" w:hAnsi="Arial" w:cs="Arial"/>
+          <w:sz w:val="24"/>
+          <w:szCs w:val="24"/>
+        </w:rPr>
+        <w:t>etc</w:t>
+      </w:r>
+      <w:proofErr w:type="spellEnd"/>
+      <w:proofErr w:type="gramEnd"/>
+      <w:r>
+        <w:rPr>
+          <w:rFonts w:ascii="Arial" w:hAnsi="Arial" w:cs="Arial"/>
+          <w:sz w:val="24"/>
+          <w:szCs w:val="24"/>
+        </w:rPr>
+        <w:t xml:space="preserve"> em cada um deles. Por exemplo,</w:t>
       </w:r>
       <w:r>
         <w:rPr>
@@ -2460,7 +2580,25 @@
           <w:sz w:val="24"/>
           <w:szCs w:val="24"/>
         </w:rPr>
-        <w:t>no módulo “arm”</w:t>
+        <w:t>no módulo “</w:t>
+      </w:r>
+      <w:proofErr w:type="spellStart"/>
+      <w:r>
+        <w:rPr>
+          <w:rFonts w:ascii="Arial" w:hAnsi="Arial" w:cs="Arial"/>
+          <w:sz w:val="24"/>
+          <w:szCs w:val="24"/>
+        </w:rPr>
+        <w:t>arm</w:t>
+      </w:r>
+      <w:proofErr w:type="spellEnd"/>
+      <w:r>
+        <w:rPr>
+          <w:rFonts w:ascii="Arial" w:hAnsi="Arial" w:cs="Arial"/>
+          <w:sz w:val="24"/>
+          <w:szCs w:val="24"/>
+        </w:rPr>
+        <w:t>”</w:t>
       </w:r>
       <w:r>
         <w:rPr>
@@ -2492,15 +2630,69 @@
           <w:sz w:val="24"/>
           <w:szCs w:val="24"/>
         </w:rPr>
-        <w:t xml:space="preserve"> são “Instr” e “ReadData”, ambas de 32 bits</w:t>
-      </w:r>
-      <w:r>
-        <w:rPr>
-          <w:rFonts w:ascii="Arial" w:hAnsi="Arial" w:cs="Arial"/>
-          <w:sz w:val="24"/>
-          <w:szCs w:val="24"/>
-        </w:rPr>
-        <w:t>, e as saídas são “MemWrite”,</w:t>
+        <w:t xml:space="preserve"> são “</w:t>
+      </w:r>
+      <w:proofErr w:type="spellStart"/>
+      <w:r>
+        <w:rPr>
+          <w:rFonts w:ascii="Arial" w:hAnsi="Arial" w:cs="Arial"/>
+          <w:sz w:val="24"/>
+          <w:szCs w:val="24"/>
+        </w:rPr>
+        <w:t>Instr</w:t>
+      </w:r>
+      <w:proofErr w:type="spellEnd"/>
+      <w:r>
+        <w:rPr>
+          <w:rFonts w:ascii="Arial" w:hAnsi="Arial" w:cs="Arial"/>
+          <w:sz w:val="24"/>
+          <w:szCs w:val="24"/>
+        </w:rPr>
+        <w:t>” e “</w:t>
+      </w:r>
+      <w:proofErr w:type="spellStart"/>
+      <w:r>
+        <w:rPr>
+          <w:rFonts w:ascii="Arial" w:hAnsi="Arial" w:cs="Arial"/>
+          <w:sz w:val="24"/>
+          <w:szCs w:val="24"/>
+        </w:rPr>
+        <w:t>ReadData</w:t>
+      </w:r>
+      <w:proofErr w:type="spellEnd"/>
+      <w:r>
+        <w:rPr>
+          <w:rFonts w:ascii="Arial" w:hAnsi="Arial" w:cs="Arial"/>
+          <w:sz w:val="24"/>
+          <w:szCs w:val="24"/>
+        </w:rPr>
+        <w:t>”, ambas de 32 bits</w:t>
+      </w:r>
+      <w:r>
+        <w:rPr>
+          <w:rFonts w:ascii="Arial" w:hAnsi="Arial" w:cs="Arial"/>
+          <w:sz w:val="24"/>
+          <w:szCs w:val="24"/>
+        </w:rPr>
+        <w:t>, e as saídas são “</w:t>
+      </w:r>
+      <w:proofErr w:type="spellStart"/>
+      <w:r>
+        <w:rPr>
+          <w:rFonts w:ascii="Arial" w:hAnsi="Arial" w:cs="Arial"/>
+          <w:sz w:val="24"/>
+          <w:szCs w:val="24"/>
+        </w:rPr>
+        <w:t>MemWrite</w:t>
+      </w:r>
+      <w:proofErr w:type="spellEnd"/>
+      <w:r>
+        <w:rPr>
+          <w:rFonts w:ascii="Arial" w:hAnsi="Arial" w:cs="Arial"/>
+          <w:sz w:val="24"/>
+          <w:szCs w:val="24"/>
+        </w:rPr>
+        <w:t>”,</w:t>
       </w:r>
       <w:r>
         <w:rPr>
@@ -2516,15 +2708,51 @@
           <w:sz w:val="24"/>
           <w:szCs w:val="24"/>
         </w:rPr>
-        <w:t xml:space="preserve"> “WriteData”</w:t>
-      </w:r>
-      <w:r>
-        <w:rPr>
-          <w:rFonts w:ascii="Arial" w:hAnsi="Arial" w:cs="Arial"/>
-          <w:sz w:val="24"/>
-          <w:szCs w:val="24"/>
-        </w:rPr>
-        <w:t>, “ALUResult” e “PC”</w:t>
+        <w:t xml:space="preserve"> “</w:t>
+      </w:r>
+      <w:proofErr w:type="spellStart"/>
+      <w:r>
+        <w:rPr>
+          <w:rFonts w:ascii="Arial" w:hAnsi="Arial" w:cs="Arial"/>
+          <w:sz w:val="24"/>
+          <w:szCs w:val="24"/>
+        </w:rPr>
+        <w:t>WriteData</w:t>
+      </w:r>
+      <w:proofErr w:type="spellEnd"/>
+      <w:r>
+        <w:rPr>
+          <w:rFonts w:ascii="Arial" w:hAnsi="Arial" w:cs="Arial"/>
+          <w:sz w:val="24"/>
+          <w:szCs w:val="24"/>
+        </w:rPr>
+        <w:t>”</w:t>
+      </w:r>
+      <w:r>
+        <w:rPr>
+          <w:rFonts w:ascii="Arial" w:hAnsi="Arial" w:cs="Arial"/>
+          <w:sz w:val="24"/>
+          <w:szCs w:val="24"/>
+        </w:rPr>
+        <w:t>, “</w:t>
+      </w:r>
+      <w:proofErr w:type="spellStart"/>
+      <w:r>
+        <w:rPr>
+          <w:rFonts w:ascii="Arial" w:hAnsi="Arial" w:cs="Arial"/>
+          <w:sz w:val="24"/>
+          <w:szCs w:val="24"/>
+        </w:rPr>
+        <w:t>ALUResult</w:t>
+      </w:r>
+      <w:proofErr w:type="spellEnd"/>
+      <w:r>
+        <w:rPr>
+          <w:rFonts w:ascii="Arial" w:hAnsi="Arial" w:cs="Arial"/>
+          <w:sz w:val="24"/>
+          <w:szCs w:val="24"/>
+        </w:rPr>
+        <w:t>” e “PC”</w:t>
       </w:r>
       <w:r>
         <w:rPr>
@@ -2646,7 +2874,21 @@
         <w:rPr>
           <w:color w:val="auto"/>
         </w:rPr>
-        <w:t xml:space="preserve"> - Esquemático processador ARM  (parte 1)</w:t>
+        <w:t xml:space="preserve"> - Esquemático processador </w:t>
+      </w:r>
+      <w:proofErr w:type="gramStart"/>
+      <w:r>
+        <w:rPr>
+          <w:color w:val="auto"/>
+        </w:rPr>
+        <w:t>ARM  (</w:t>
+      </w:r>
+      <w:proofErr w:type="gramEnd"/>
+      <w:r>
+        <w:rPr>
+          <w:color w:val="auto"/>
+        </w:rPr>
+        <w:t>parte 1)</w:t>
       </w:r>
     </w:p>
     <w:p>
@@ -2751,7 +2993,21 @@
         <w:rPr>
           <w:color w:val="auto"/>
         </w:rPr>
-        <w:t xml:space="preserve"> - Esquemático processador ARM  (parte 2)</w:t>
+        <w:t xml:space="preserve"> - Esquemático processador </w:t>
+      </w:r>
+      <w:proofErr w:type="gramStart"/>
+      <w:r>
+        <w:rPr>
+          <w:color w:val="auto"/>
+        </w:rPr>
+        <w:t>ARM  (</w:t>
+      </w:r>
+      <w:proofErr w:type="gramEnd"/>
+      <w:r>
+        <w:rPr>
+          <w:color w:val="auto"/>
+        </w:rPr>
+        <w:t>parte 2)</w:t>
       </w:r>
     </w:p>
     <w:p>
@@ -2857,7 +3113,21 @@
         <w:rPr>
           <w:color w:val="auto"/>
         </w:rPr>
-        <w:t xml:space="preserve"> - Esquemático processador ARM  (parte 3)</w:t>
+        <w:t xml:space="preserve"> - Esquemático processador </w:t>
+      </w:r>
+      <w:proofErr w:type="gramStart"/>
+      <w:r>
+        <w:rPr>
+          <w:color w:val="auto"/>
+        </w:rPr>
+        <w:t>ARM  (</w:t>
+      </w:r>
+      <w:proofErr w:type="gramEnd"/>
+      <w:r>
+        <w:rPr>
+          <w:color w:val="auto"/>
+        </w:rPr>
+        <w:t>parte 3)</w:t>
       </w:r>
     </w:p>
     <w:p>
@@ -2938,6 +3208,7 @@
           <w:color w:val="000000"/>
         </w:rPr>
       </w:pPr>
+      <w:proofErr w:type="spellStart"/>
       <w:r>
         <w:rPr>
           <w:rStyle w:val="Forte"/>
@@ -2947,6 +3218,7 @@
         </w:rPr>
         <w:t>SrcA</w:t>
       </w:r>
+      <w:proofErr w:type="spellEnd"/>
       <w:r>
         <w:rPr>
           <w:rFonts w:ascii="Arial" w:hAnsi="Arial" w:cs="Arial"/>
@@ -2970,6 +3242,7 @@
           <w:color w:val="000000"/>
         </w:rPr>
       </w:pPr>
+      <w:proofErr w:type="spellStart"/>
       <w:r>
         <w:rPr>
           <w:rStyle w:val="Forte"/>
@@ -2979,6 +3252,7 @@
         </w:rPr>
         <w:t>SrcB</w:t>
       </w:r>
+      <w:proofErr w:type="spellEnd"/>
       <w:r>
         <w:rPr>
           <w:rFonts w:ascii="Arial" w:hAnsi="Arial" w:cs="Arial"/>
@@ -3002,6 +3276,7 @@
           <w:color w:val="000000"/>
         </w:rPr>
       </w:pPr>
+      <w:proofErr w:type="spellStart"/>
       <w:r>
         <w:rPr>
           <w:rStyle w:val="Forte"/>
@@ -3011,12 +3286,45 @@
         </w:rPr>
         <w:t>ALUResult</w:t>
       </w:r>
+      <w:proofErr w:type="spellEnd"/>
       <w:r>
         <w:rPr>
           <w:rFonts w:ascii="Arial" w:hAnsi="Arial" w:cs="Arial"/>
           <w:color w:val="000000"/>
         </w:rPr>
-        <w:t>: Esta coluna mostra o resultado da operação realizada pela ALU com os operandos SrcA e SrcB.</w:t>
+        <w:t xml:space="preserve">: Esta coluna mostra o resultado da operação realizada pela ALU com os operandos </w:t>
+      </w:r>
+      <w:proofErr w:type="spellStart"/>
+      <w:r>
+        <w:rPr>
+          <w:rFonts w:ascii="Arial" w:hAnsi="Arial" w:cs="Arial"/>
+          <w:color w:val="000000"/>
+        </w:rPr>
+        <w:t>SrcA</w:t>
+      </w:r>
+      <w:proofErr w:type="spellEnd"/>
+      <w:r>
+        <w:rPr>
+          <w:rFonts w:ascii="Arial" w:hAnsi="Arial" w:cs="Arial"/>
+          <w:color w:val="000000"/>
+        </w:rPr>
+        <w:t xml:space="preserve"> e </w:t>
+      </w:r>
+      <w:proofErr w:type="spellStart"/>
+      <w:r>
+        <w:rPr>
+          <w:rFonts w:ascii="Arial" w:hAnsi="Arial" w:cs="Arial"/>
+          <w:color w:val="000000"/>
+        </w:rPr>
+        <w:t>SrcB</w:t>
+      </w:r>
+      <w:proofErr w:type="spellEnd"/>
+      <w:r>
+        <w:rPr>
+          <w:rFonts w:ascii="Arial" w:hAnsi="Arial" w:cs="Arial"/>
+          <w:color w:val="000000"/>
+        </w:rPr>
+        <w:t>.</w:t>
       </w:r>
     </w:p>
     <w:p>
@@ -3034,6 +3342,7 @@
           <w:color w:val="000000"/>
         </w:rPr>
       </w:pPr>
+      <w:proofErr w:type="spellStart"/>
       <w:r>
         <w:rPr>
           <w:rStyle w:val="Forte"/>
@@ -3043,6 +3352,7 @@
         </w:rPr>
         <w:t>MemWrite</w:t>
       </w:r>
+      <w:proofErr w:type="spellEnd"/>
       <w:r>
         <w:rPr>
           <w:rFonts w:ascii="Arial" w:hAnsi="Arial" w:cs="Arial"/>
@@ -3098,6 +3408,7 @@
           <w:szCs w:val="24"/>
         </w:rPr>
       </w:pPr>
+      <w:proofErr w:type="spellStart"/>
       <w:r>
         <w:rPr>
           <w:rFonts w:ascii="Arial" w:hAnsi="Arial" w:cs="Arial"/>
@@ -3108,6 +3419,7 @@
         </w:rPr>
         <w:t>ReadData</w:t>
       </w:r>
+      <w:proofErr w:type="spellEnd"/>
       <w:r>
         <w:rPr>
           <w:rFonts w:ascii="Arial" w:hAnsi="Arial" w:cs="Arial"/>
@@ -3132,6 +3444,7 @@
           <w:szCs w:val="24"/>
         </w:rPr>
       </w:pPr>
+      <w:proofErr w:type="spellStart"/>
       <w:r>
         <w:rPr>
           <w:rFonts w:ascii="Arial" w:hAnsi="Arial" w:cs="Arial"/>
@@ -3142,6 +3455,7 @@
         </w:rPr>
         <w:t>WriteData</w:t>
       </w:r>
+      <w:proofErr w:type="spellEnd"/>
       <w:r>
         <w:rPr>
           <w:rFonts w:ascii="Arial" w:hAnsi="Arial" w:cs="Arial"/>
@@ -3311,8 +3625,18 @@
         <w:rPr>
           <w:color w:val="auto"/>
         </w:rPr>
-        <w:t xml:space="preserve"> - Previsões de resultados da execução do código memfile.s</w:t>
-      </w:r>
+        <w:t xml:space="preserve"> - Previsões de resultados da execução do código </w:t>
+      </w:r>
+      <w:proofErr w:type="spellStart"/>
+      <w:proofErr w:type="gramStart"/>
+      <w:r>
+        <w:rPr>
+          <w:color w:val="auto"/>
+        </w:rPr>
+        <w:t>memfile.s</w:t>
+      </w:r>
+      <w:proofErr w:type="spellEnd"/>
+      <w:proofErr w:type="gramEnd"/>
     </w:p>
     <w:p/>
     <w:p>
@@ -3410,8 +3734,18 @@
           <w:sz w:val="24"/>
           <w:szCs w:val="24"/>
         </w:rPr>
-        <w:t xml:space="preserve"> a simulação no Modelsim</w:t>
-      </w:r>
+        <w:t xml:space="preserve"> a simulação no </w:t>
+      </w:r>
+      <w:proofErr w:type="spellStart"/>
+      <w:r>
+        <w:rPr>
+          <w:rFonts w:ascii="Arial" w:hAnsi="Arial" w:cs="Arial"/>
+          <w:sz w:val="24"/>
+          <w:szCs w:val="24"/>
+        </w:rPr>
+        <w:t>Modelsim</w:t>
+      </w:r>
+      <w:proofErr w:type="spellEnd"/>
       <w:r>
         <w:rPr>
           <w:rFonts w:ascii="Arial" w:hAnsi="Arial" w:cs="Arial"/>
@@ -3450,7 +3784,25 @@
           <w:sz w:val="24"/>
           <w:szCs w:val="24"/>
         </w:rPr>
-        <w:t xml:space="preserve">navegar dentro dos módulos do processador ARM no Modelsim com facilidade, visto que </w:t>
+        <w:t xml:space="preserve">navegar dentro dos módulos do processador ARM no </w:t>
+      </w:r>
+      <w:proofErr w:type="spellStart"/>
+      <w:r>
+        <w:rPr>
+          <w:rFonts w:ascii="Arial" w:hAnsi="Arial" w:cs="Arial"/>
+          <w:sz w:val="24"/>
+          <w:szCs w:val="24"/>
+        </w:rPr>
+        <w:t>Modelsim</w:t>
+      </w:r>
+      <w:proofErr w:type="spellEnd"/>
+      <w:r>
+        <w:rPr>
+          <w:rFonts w:ascii="Arial" w:hAnsi="Arial" w:cs="Arial"/>
+          <w:sz w:val="24"/>
+          <w:szCs w:val="24"/>
+        </w:rPr>
+        <w:t xml:space="preserve"> com facilidade, visto que </w:t>
       </w:r>
       <w:r>
         <w:rPr>
@@ -3519,13 +3871,41 @@
         </w:rPr>
         <w:t xml:space="preserve">, </w:t>
       </w:r>
-      <w:r>
-        <w:rPr>
-          <w:rFonts w:ascii="Arial" w:hAnsi="Arial" w:cs="Arial"/>
-          <w:sz w:val="24"/>
-          <w:szCs w:val="24"/>
-        </w:rPr>
-        <w:t>clock após clock,</w:t>
+      <w:proofErr w:type="spellStart"/>
+      <w:r>
+        <w:rPr>
+          <w:rFonts w:ascii="Arial" w:hAnsi="Arial" w:cs="Arial"/>
+          <w:sz w:val="24"/>
+          <w:szCs w:val="24"/>
+        </w:rPr>
+        <w:t>clock</w:t>
+      </w:r>
+      <w:proofErr w:type="spellEnd"/>
+      <w:r>
+        <w:rPr>
+          <w:rFonts w:ascii="Arial" w:hAnsi="Arial" w:cs="Arial"/>
+          <w:sz w:val="24"/>
+          <w:szCs w:val="24"/>
+        </w:rPr>
+        <w:t xml:space="preserve"> após </w:t>
+      </w:r>
+      <w:proofErr w:type="spellStart"/>
+      <w:r>
+        <w:rPr>
+          <w:rFonts w:ascii="Arial" w:hAnsi="Arial" w:cs="Arial"/>
+          <w:sz w:val="24"/>
+          <w:szCs w:val="24"/>
+        </w:rPr>
+        <w:t>clock</w:t>
+      </w:r>
+      <w:proofErr w:type="spellEnd"/>
+      <w:r>
+        <w:rPr>
+          <w:rFonts w:ascii="Arial" w:hAnsi="Arial" w:cs="Arial"/>
+          <w:sz w:val="24"/>
+          <w:szCs w:val="24"/>
+        </w:rPr>
+        <w:t>,</w:t>
       </w:r>
       <w:r>
         <w:rPr>
@@ -3565,7 +3945,25 @@
           <w:sz w:val="24"/>
           <w:szCs w:val="24"/>
         </w:rPr>
-        <w:t>na tabela para um clock diferente.</w:t>
+        <w:t xml:space="preserve">na tabela para um </w:t>
+      </w:r>
+      <w:proofErr w:type="spellStart"/>
+      <w:r>
+        <w:rPr>
+          <w:rFonts w:ascii="Arial" w:hAnsi="Arial" w:cs="Arial"/>
+          <w:sz w:val="24"/>
+          <w:szCs w:val="24"/>
+        </w:rPr>
+        <w:t>clock</w:t>
+      </w:r>
+      <w:proofErr w:type="spellEnd"/>
+      <w:r>
+        <w:rPr>
+          <w:rFonts w:ascii="Arial" w:hAnsi="Arial" w:cs="Arial"/>
+          <w:sz w:val="24"/>
+          <w:szCs w:val="24"/>
+        </w:rPr>
+        <w:t xml:space="preserve"> diferente.</w:t>
       </w:r>
       <w:r>
         <w:rPr>
@@ -3623,13 +4021,23 @@
           <w:szCs w:val="24"/>
         </w:rPr>
       </w:pPr>
-      <w:r>
-        <w:rPr>
-          <w:rFonts w:ascii="Arial" w:hAnsi="Arial" w:cs="Arial"/>
-          <w:sz w:val="24"/>
-          <w:szCs w:val="24"/>
-        </w:rPr>
-        <w:t>Scra = 8;</w:t>
+      <w:proofErr w:type="spellStart"/>
+      <w:r>
+        <w:rPr>
+          <w:rFonts w:ascii="Arial" w:hAnsi="Arial" w:cs="Arial"/>
+          <w:sz w:val="24"/>
+          <w:szCs w:val="24"/>
+        </w:rPr>
+        <w:t>Scra</w:t>
+      </w:r>
+      <w:proofErr w:type="spellEnd"/>
+      <w:r>
+        <w:rPr>
+          <w:rFonts w:ascii="Arial" w:hAnsi="Arial" w:cs="Arial"/>
+          <w:sz w:val="24"/>
+          <w:szCs w:val="24"/>
+        </w:rPr>
+        <w:t xml:space="preserve"> = 8;</w:t>
       </w:r>
     </w:p>
     <w:p>
@@ -3647,13 +4055,23 @@
           <w:szCs w:val="24"/>
         </w:rPr>
       </w:pPr>
-      <w:r>
-        <w:rPr>
-          <w:rFonts w:ascii="Arial" w:hAnsi="Arial" w:cs="Arial"/>
-          <w:sz w:val="24"/>
-          <w:szCs w:val="24"/>
-        </w:rPr>
-        <w:t>Scrb = 8;</w:t>
+      <w:proofErr w:type="spellStart"/>
+      <w:r>
+        <w:rPr>
+          <w:rFonts w:ascii="Arial" w:hAnsi="Arial" w:cs="Arial"/>
+          <w:sz w:val="24"/>
+          <w:szCs w:val="24"/>
+        </w:rPr>
+        <w:t>Scrb</w:t>
+      </w:r>
+      <w:proofErr w:type="spellEnd"/>
+      <w:r>
+        <w:rPr>
+          <w:rFonts w:ascii="Arial" w:hAnsi="Arial" w:cs="Arial"/>
+          <w:sz w:val="24"/>
+          <w:szCs w:val="24"/>
+        </w:rPr>
+        <w:t xml:space="preserve"> = 8;</w:t>
       </w:r>
     </w:p>
     <w:p>
@@ -3671,13 +4089,23 @@
           <w:szCs w:val="24"/>
         </w:rPr>
       </w:pPr>
-      <w:r>
-        <w:rPr>
-          <w:rFonts w:ascii="Arial" w:hAnsi="Arial" w:cs="Arial"/>
-          <w:sz w:val="24"/>
-          <w:szCs w:val="24"/>
-        </w:rPr>
-        <w:t>AluResult = 0, e assim por diante.</w:t>
+      <w:proofErr w:type="spellStart"/>
+      <w:r>
+        <w:rPr>
+          <w:rFonts w:ascii="Arial" w:hAnsi="Arial" w:cs="Arial"/>
+          <w:sz w:val="24"/>
+          <w:szCs w:val="24"/>
+        </w:rPr>
+        <w:t>AluResult</w:t>
+      </w:r>
+      <w:proofErr w:type="spellEnd"/>
+      <w:r>
+        <w:rPr>
+          <w:rFonts w:ascii="Arial" w:hAnsi="Arial" w:cs="Arial"/>
+          <w:sz w:val="24"/>
+          <w:szCs w:val="24"/>
+        </w:rPr>
+        <w:t xml:space="preserve"> = 0, e assim por diante.</w:t>
       </w:r>
     </w:p>
     <w:p>
@@ -3783,8 +4211,16 @@
         <w:rPr>
           <w:color w:val="auto"/>
         </w:rPr>
-        <w:t xml:space="preserve"> - Simulação no Modelsim</w:t>
-      </w:r>
+        <w:t xml:space="preserve"> - Simulação no </w:t>
+      </w:r>
+      <w:proofErr w:type="spellStart"/>
+      <w:r>
+        <w:rPr>
+          <w:color w:val="auto"/>
+        </w:rPr>
+        <w:t>Modelsim</w:t>
+      </w:r>
+      <w:proofErr w:type="spellEnd"/>
     </w:p>
     <w:p>
       <w:pPr>
@@ -3863,13 +4299,23 @@
         </w:rPr>
         <w:t>“</w:t>
       </w:r>
-      <w:r>
-        <w:rPr>
-          <w:rFonts w:ascii="Arial" w:hAnsi="Arial" w:cs="Arial"/>
-          <w:sz w:val="24"/>
-          <w:szCs w:val="24"/>
-        </w:rPr>
-        <w:t>str r2, [r0, #0x64</w:t>
+      <w:proofErr w:type="spellStart"/>
+      <w:r>
+        <w:rPr>
+          <w:rFonts w:ascii="Arial" w:hAnsi="Arial" w:cs="Arial"/>
+          <w:sz w:val="24"/>
+          <w:szCs w:val="24"/>
+        </w:rPr>
+        <w:t>str</w:t>
+      </w:r>
+      <w:proofErr w:type="spellEnd"/>
+      <w:r>
+        <w:rPr>
+          <w:rFonts w:ascii="Arial" w:hAnsi="Arial" w:cs="Arial"/>
+          <w:sz w:val="24"/>
+          <w:szCs w:val="24"/>
+        </w:rPr>
+        <w:t xml:space="preserve"> r2, [r0, #0x64</w:t>
       </w:r>
       <w:r>
         <w:rPr>
@@ -3973,7 +4419,25 @@
           <w:sz w:val="24"/>
           <w:szCs w:val="24"/>
         </w:rPr>
-        <w:t>a ALUResult indica o valor 100</w:t>
+        <w:t xml:space="preserve">a </w:t>
+      </w:r>
+      <w:proofErr w:type="spellStart"/>
+      <w:r>
+        <w:rPr>
+          <w:rFonts w:ascii="Arial" w:hAnsi="Arial" w:cs="Arial"/>
+          <w:sz w:val="24"/>
+          <w:szCs w:val="24"/>
+        </w:rPr>
+        <w:t>ALUResult</w:t>
+      </w:r>
+      <w:proofErr w:type="spellEnd"/>
+      <w:r>
+        <w:rPr>
+          <w:rFonts w:ascii="Arial" w:hAnsi="Arial" w:cs="Arial"/>
+          <w:sz w:val="24"/>
+          <w:szCs w:val="24"/>
+        </w:rPr>
+        <w:t xml:space="preserve"> indica o valor 100</w:t>
       </w:r>
       <w:r>
         <w:rPr>
@@ -3983,13 +4447,23 @@
         </w:rPr>
         <w:t xml:space="preserve">, </w:t>
       </w:r>
-      <w:r>
-        <w:rPr>
-          <w:rFonts w:ascii="Arial" w:hAnsi="Arial" w:cs="Arial"/>
-          <w:sz w:val="24"/>
-          <w:szCs w:val="24"/>
-        </w:rPr>
-        <w:t xml:space="preserve">WriteData </w:t>
+      <w:proofErr w:type="spellStart"/>
+      <w:r>
+        <w:rPr>
+          <w:rFonts w:ascii="Arial" w:hAnsi="Arial" w:cs="Arial"/>
+          <w:sz w:val="24"/>
+          <w:szCs w:val="24"/>
+        </w:rPr>
+        <w:t>WriteData</w:t>
+      </w:r>
+      <w:proofErr w:type="spellEnd"/>
+      <w:r>
+        <w:rPr>
+          <w:rFonts w:ascii="Arial" w:hAnsi="Arial" w:cs="Arial"/>
+          <w:sz w:val="24"/>
+          <w:szCs w:val="24"/>
+        </w:rPr>
+        <w:t xml:space="preserve"> </w:t>
       </w:r>
       <w:r>
         <w:rPr>
@@ -4013,7 +4487,25 @@
           <w:sz w:val="24"/>
           <w:szCs w:val="24"/>
         </w:rPr>
-        <w:t xml:space="preserve"> e MemWrite indica 1 (habilitando a função de escrita na m</w:t>
+        <w:t xml:space="preserve"> e </w:t>
+      </w:r>
+      <w:proofErr w:type="spellStart"/>
+      <w:r>
+        <w:rPr>
+          <w:rFonts w:ascii="Arial" w:hAnsi="Arial" w:cs="Arial"/>
+          <w:sz w:val="24"/>
+          <w:szCs w:val="24"/>
+        </w:rPr>
+        <w:t>MemWrite</w:t>
+      </w:r>
+      <w:proofErr w:type="spellEnd"/>
+      <w:r>
+        <w:rPr>
+          <w:rFonts w:ascii="Arial" w:hAnsi="Arial" w:cs="Arial"/>
+          <w:sz w:val="24"/>
+          <w:szCs w:val="24"/>
+        </w:rPr>
+        <w:t xml:space="preserve"> indica 1 (habilitando a função de escrita na m</w:t>
       </w:r>
       <w:r>
         <w:rPr>
@@ -4608,7 +5100,25 @@
           <w:sz w:val="24"/>
           <w:szCs w:val="24"/>
         </w:rPr>
-        <w:t xml:space="preserve">A função MOV em assembly é usada para mover. Em um processador ARM, a instrução MOV copia o valor de um registrador ou um valor imediato </w:t>
+        <w:t xml:space="preserve">A função MOV em </w:t>
+      </w:r>
+      <w:proofErr w:type="spellStart"/>
+      <w:r>
+        <w:rPr>
+          <w:rFonts w:ascii="Arial" w:hAnsi="Arial" w:cs="Arial"/>
+          <w:sz w:val="24"/>
+          <w:szCs w:val="24"/>
+        </w:rPr>
+        <w:t>assembly</w:t>
+      </w:r>
+      <w:proofErr w:type="spellEnd"/>
+      <w:r>
+        <w:rPr>
+          <w:rFonts w:ascii="Arial" w:hAnsi="Arial" w:cs="Arial"/>
+          <w:sz w:val="24"/>
+          <w:szCs w:val="24"/>
+        </w:rPr>
+        <w:t xml:space="preserve"> é usada para mover. Em um processador ARM, a instrução MOV copia o valor de um registrador ou um valor imediato </w:t>
       </w:r>
       <w:r>
         <w:rPr>
@@ -4643,7 +5153,43 @@
           <w:sz w:val="24"/>
           <w:szCs w:val="24"/>
         </w:rPr>
-        <w:t>Para implementar a função MOV em HDL (Hardware Description Language) no hardware de um processador ARM monocíclico, é necessário modificar a unidade de controle para reconhecer a instrução MOV e</w:t>
+        <w:t xml:space="preserve">Para implementar a função MOV em HDL (Hardware </w:t>
+      </w:r>
+      <w:proofErr w:type="spellStart"/>
+      <w:r>
+        <w:rPr>
+          <w:rFonts w:ascii="Arial" w:hAnsi="Arial" w:cs="Arial"/>
+          <w:sz w:val="24"/>
+          <w:szCs w:val="24"/>
+        </w:rPr>
+        <w:t>Description</w:t>
+      </w:r>
+      <w:proofErr w:type="spellEnd"/>
+      <w:r>
+        <w:rPr>
+          <w:rFonts w:ascii="Arial" w:hAnsi="Arial" w:cs="Arial"/>
+          <w:sz w:val="24"/>
+          <w:szCs w:val="24"/>
+        </w:rPr>
+        <w:t xml:space="preserve"> </w:t>
+      </w:r>
+      <w:proofErr w:type="spellStart"/>
+      <w:r>
+        <w:rPr>
+          <w:rFonts w:ascii="Arial" w:hAnsi="Arial" w:cs="Arial"/>
+          <w:sz w:val="24"/>
+          <w:szCs w:val="24"/>
+        </w:rPr>
+        <w:t>Language</w:t>
+      </w:r>
+      <w:proofErr w:type="spellEnd"/>
+      <w:r>
+        <w:rPr>
+          <w:rFonts w:ascii="Arial" w:hAnsi="Arial" w:cs="Arial"/>
+          <w:sz w:val="24"/>
+          <w:szCs w:val="24"/>
+        </w:rPr>
+        <w:t>) no hardware de um processador ARM monocíclico, é necessário modificar a unidade de controle para reconhecer a instrução MOV e</w:t>
       </w:r>
       <w:r>
         <w:rPr>
@@ -4762,15 +5308,51 @@
           <w:sz w:val="24"/>
           <w:szCs w:val="24"/>
         </w:rPr>
-        <w:t>, que carregam os dados do Opcode.</w:t>
-      </w:r>
-      <w:r>
-        <w:rPr>
-          <w:rFonts w:ascii="Arial" w:hAnsi="Arial" w:cs="Arial"/>
-          <w:sz w:val="24"/>
-          <w:szCs w:val="24"/>
-        </w:rPr>
-        <w:t xml:space="preserve"> Nos preocuparemos mais especificamente com a secção funct da Figura 6</w:t>
+        <w:t xml:space="preserve">, que carregam os dados do </w:t>
+      </w:r>
+      <w:proofErr w:type="spellStart"/>
+      <w:r>
+        <w:rPr>
+          <w:rFonts w:ascii="Arial" w:hAnsi="Arial" w:cs="Arial"/>
+          <w:sz w:val="24"/>
+          <w:szCs w:val="24"/>
+        </w:rPr>
+        <w:t>Opcode</w:t>
+      </w:r>
+      <w:proofErr w:type="spellEnd"/>
+      <w:r>
+        <w:rPr>
+          <w:rFonts w:ascii="Arial" w:hAnsi="Arial" w:cs="Arial"/>
+          <w:sz w:val="24"/>
+          <w:szCs w:val="24"/>
+        </w:rPr>
+        <w:t>.</w:t>
+      </w:r>
+      <w:r>
+        <w:rPr>
+          <w:rFonts w:ascii="Arial" w:hAnsi="Arial" w:cs="Arial"/>
+          <w:sz w:val="24"/>
+          <w:szCs w:val="24"/>
+        </w:rPr>
+        <w:t xml:space="preserve"> Nos preocuparemos mais especificamente com a secção </w:t>
+      </w:r>
+      <w:proofErr w:type="spellStart"/>
+      <w:r>
+        <w:rPr>
+          <w:rFonts w:ascii="Arial" w:hAnsi="Arial" w:cs="Arial"/>
+          <w:sz w:val="24"/>
+          <w:szCs w:val="24"/>
+        </w:rPr>
+        <w:t>funct</w:t>
+      </w:r>
+      <w:proofErr w:type="spellEnd"/>
+      <w:r>
+        <w:rPr>
+          <w:rFonts w:ascii="Arial" w:hAnsi="Arial" w:cs="Arial"/>
+          <w:sz w:val="24"/>
+          <w:szCs w:val="24"/>
+        </w:rPr>
+        <w:t xml:space="preserve"> da Figura 6</w:t>
       </w:r>
       <w:r>
         <w:rPr>
@@ -4826,7 +5408,25 @@
           <w:sz w:val="24"/>
           <w:szCs w:val="24"/>
         </w:rPr>
-        <w:t xml:space="preserve"> cmd (operação a ser executada, nesse caso</w:t>
+        <w:t xml:space="preserve"> </w:t>
+      </w:r>
+      <w:proofErr w:type="spellStart"/>
+      <w:r>
+        <w:rPr>
+          <w:rFonts w:ascii="Arial" w:hAnsi="Arial" w:cs="Arial"/>
+          <w:sz w:val="24"/>
+          <w:szCs w:val="24"/>
+        </w:rPr>
+        <w:t>cmd</w:t>
+      </w:r>
+      <w:proofErr w:type="spellEnd"/>
+      <w:r>
+        <w:rPr>
+          <w:rFonts w:ascii="Arial" w:hAnsi="Arial" w:cs="Arial"/>
+          <w:sz w:val="24"/>
+          <w:szCs w:val="24"/>
+        </w:rPr>
+        <w:t xml:space="preserve"> (operação a ser executada, nesse caso</w:t>
       </w:r>
       <w:r>
         <w:rPr>
@@ -4858,7 +5458,16 @@
           <w:sz w:val="24"/>
           <w:szCs w:val="24"/>
         </w:rPr>
-        <w:t xml:space="preserve">- 1101 de acordo com a Tabela 2 - </w:t>
+        <w:t xml:space="preserve">- 1101 de acordo com a Tabela 2 </w:t>
+      </w:r>
+      <w:proofErr w:type="gramStart"/>
+      <w:r>
+        <w:rPr>
+          <w:rFonts w:ascii="Arial" w:hAnsi="Arial" w:cs="Arial"/>
+          <w:sz w:val="24"/>
+          <w:szCs w:val="24"/>
+        </w:rPr>
+        <w:t xml:space="preserve">- </w:t>
       </w:r>
       <w:r>
         <w:rPr>
@@ -4868,6 +5477,7 @@
         </w:rPr>
         <w:t>)</w:t>
       </w:r>
+      <w:proofErr w:type="gramEnd"/>
       <w:r>
         <w:rPr>
           <w:rFonts w:ascii="Arial" w:hAnsi="Arial" w:cs="Arial"/>
@@ -4930,7 +5540,23 @@
           <w:sz w:val="24"/>
           <w:szCs w:val="24"/>
         </w:rPr>
-        <w:t xml:space="preserve">com a unidade de controle sendo capaz de identificar  a função MOV, </w:t>
+        <w:t xml:space="preserve">com a unidade de controle sendo capaz de </w:t>
+      </w:r>
+      <w:r>
+        <w:rPr>
+          <w:rFonts w:ascii="Arial" w:hAnsi="Arial" w:cs="Arial"/>
+          <w:sz w:val="24"/>
+          <w:szCs w:val="24"/>
+        </w:rPr>
+        <w:t>identificar a</w:t>
+      </w:r>
+      <w:r>
+        <w:rPr>
+          <w:rFonts w:ascii="Arial" w:hAnsi="Arial" w:cs="Arial"/>
+          <w:sz w:val="24"/>
+          <w:szCs w:val="24"/>
+        </w:rPr>
+        <w:t xml:space="preserve"> função MOV, </w:t>
       </w:r>
       <w:r>
         <w:rPr>
@@ -4956,6 +5582,7 @@
         </w:rPr>
         <w:t>“</w:t>
       </w:r>
+      <w:proofErr w:type="spellStart"/>
       <w:r>
         <w:rPr>
           <w:rFonts w:ascii="Arial" w:hAnsi="Arial" w:cs="Arial"/>
@@ -4964,13 +5591,50 @@
         </w:rPr>
         <w:t>controller</w:t>
       </w:r>
-      <w:r>
-        <w:rPr>
-          <w:rFonts w:ascii="Arial" w:hAnsi="Arial" w:cs="Arial"/>
-          <w:sz w:val="24"/>
-          <w:szCs w:val="24"/>
-        </w:rPr>
-        <w:t>”, através dos seus submódulos “decoder” e “condlogic”</w:t>
+      <w:proofErr w:type="spellEnd"/>
+      <w:r>
+        <w:rPr>
+          <w:rFonts w:ascii="Arial" w:hAnsi="Arial" w:cs="Arial"/>
+          <w:sz w:val="24"/>
+          <w:szCs w:val="24"/>
+        </w:rPr>
+        <w:t>”, através dos seus submódulos “</w:t>
+      </w:r>
+      <w:proofErr w:type="spellStart"/>
+      <w:r>
+        <w:rPr>
+          <w:rFonts w:ascii="Arial" w:hAnsi="Arial" w:cs="Arial"/>
+          <w:sz w:val="24"/>
+          <w:szCs w:val="24"/>
+        </w:rPr>
+        <w:t>decoder</w:t>
+      </w:r>
+      <w:proofErr w:type="spellEnd"/>
+      <w:r>
+        <w:rPr>
+          <w:rFonts w:ascii="Arial" w:hAnsi="Arial" w:cs="Arial"/>
+          <w:sz w:val="24"/>
+          <w:szCs w:val="24"/>
+        </w:rPr>
+        <w:t>” e “</w:t>
+      </w:r>
+      <w:proofErr w:type="spellStart"/>
+      <w:r>
+        <w:rPr>
+          <w:rFonts w:ascii="Arial" w:hAnsi="Arial" w:cs="Arial"/>
+          <w:sz w:val="24"/>
+          <w:szCs w:val="24"/>
+        </w:rPr>
+        <w:t>condlogic</w:t>
+      </w:r>
+      <w:proofErr w:type="spellEnd"/>
+      <w:r>
+        <w:rPr>
+          <w:rFonts w:ascii="Arial" w:hAnsi="Arial" w:cs="Arial"/>
+          <w:sz w:val="24"/>
+          <w:szCs w:val="24"/>
+        </w:rPr>
+        <w:t>”</w:t>
       </w:r>
       <w:r>
         <w:rPr>
@@ -4986,15 +5650,115 @@
           <w:sz w:val="24"/>
           <w:szCs w:val="24"/>
         </w:rPr>
-        <w:t>(RegSrc, RegWrite, ImmSrc, etc – ver esquemático das Figuras 1, 2 e 3 - )</w:t>
-      </w:r>
-      <w:r>
-        <w:rPr>
-          <w:rFonts w:ascii="Arial" w:hAnsi="Arial" w:cs="Arial"/>
-          <w:sz w:val="24"/>
-          <w:szCs w:val="24"/>
-        </w:rPr>
-        <w:t xml:space="preserve"> para o “datapath”</w:t>
+        <w:t>(</w:t>
+      </w:r>
+      <w:proofErr w:type="spellStart"/>
+      <w:r>
+        <w:rPr>
+          <w:rFonts w:ascii="Arial" w:hAnsi="Arial" w:cs="Arial"/>
+          <w:sz w:val="24"/>
+          <w:szCs w:val="24"/>
+        </w:rPr>
+        <w:t>RegSrc</w:t>
+      </w:r>
+      <w:proofErr w:type="spellEnd"/>
+      <w:r>
+        <w:rPr>
+          <w:rFonts w:ascii="Arial" w:hAnsi="Arial" w:cs="Arial"/>
+          <w:sz w:val="24"/>
+          <w:szCs w:val="24"/>
+        </w:rPr>
+        <w:t xml:space="preserve">, </w:t>
+      </w:r>
+      <w:proofErr w:type="spellStart"/>
+      <w:r>
+        <w:rPr>
+          <w:rFonts w:ascii="Arial" w:hAnsi="Arial" w:cs="Arial"/>
+          <w:sz w:val="24"/>
+          <w:szCs w:val="24"/>
+        </w:rPr>
+        <w:t>RegWrite</w:t>
+      </w:r>
+      <w:proofErr w:type="spellEnd"/>
+      <w:r>
+        <w:rPr>
+          <w:rFonts w:ascii="Arial" w:hAnsi="Arial" w:cs="Arial"/>
+          <w:sz w:val="24"/>
+          <w:szCs w:val="24"/>
+        </w:rPr>
+        <w:t xml:space="preserve">, </w:t>
+      </w:r>
+      <w:proofErr w:type="spellStart"/>
+      <w:r>
+        <w:rPr>
+          <w:rFonts w:ascii="Arial" w:hAnsi="Arial" w:cs="Arial"/>
+          <w:sz w:val="24"/>
+          <w:szCs w:val="24"/>
+        </w:rPr>
+        <w:t>ImmSrc</w:t>
+      </w:r>
+      <w:proofErr w:type="spellEnd"/>
+      <w:r>
+        <w:rPr>
+          <w:rFonts w:ascii="Arial" w:hAnsi="Arial" w:cs="Arial"/>
+          <w:sz w:val="24"/>
+          <w:szCs w:val="24"/>
+        </w:rPr>
+        <w:t xml:space="preserve">, </w:t>
+      </w:r>
+      <w:proofErr w:type="spellStart"/>
+      <w:r>
+        <w:rPr>
+          <w:rFonts w:ascii="Arial" w:hAnsi="Arial" w:cs="Arial"/>
+          <w:sz w:val="24"/>
+          <w:szCs w:val="24"/>
+        </w:rPr>
+        <w:t>etc</w:t>
+      </w:r>
+      <w:proofErr w:type="spellEnd"/>
+      <w:r>
+        <w:rPr>
+          <w:rFonts w:ascii="Arial" w:hAnsi="Arial" w:cs="Arial"/>
+          <w:sz w:val="24"/>
+          <w:szCs w:val="24"/>
+        </w:rPr>
+        <w:t xml:space="preserve"> – ver esquemático das Figuras 1, 2 e 3 </w:t>
+      </w:r>
+      <w:proofErr w:type="gramStart"/>
+      <w:r>
+        <w:rPr>
+          <w:rFonts w:ascii="Arial" w:hAnsi="Arial" w:cs="Arial"/>
+          <w:sz w:val="24"/>
+          <w:szCs w:val="24"/>
+        </w:rPr>
+        <w:t>- )</w:t>
+      </w:r>
+      <w:proofErr w:type="gramEnd"/>
+      <w:r>
+        <w:rPr>
+          <w:rFonts w:ascii="Arial" w:hAnsi="Arial" w:cs="Arial"/>
+          <w:sz w:val="24"/>
+          <w:szCs w:val="24"/>
+        </w:rPr>
+        <w:t xml:space="preserve"> para o “</w:t>
+      </w:r>
+      <w:proofErr w:type="spellStart"/>
+      <w:r>
+        <w:rPr>
+          <w:rFonts w:ascii="Arial" w:hAnsi="Arial" w:cs="Arial"/>
+          <w:sz w:val="24"/>
+          <w:szCs w:val="24"/>
+        </w:rPr>
+        <w:t>datapath</w:t>
+      </w:r>
+      <w:proofErr w:type="spellEnd"/>
+      <w:r>
+        <w:rPr>
+          <w:rFonts w:ascii="Arial" w:hAnsi="Arial" w:cs="Arial"/>
+          <w:sz w:val="24"/>
+          <w:szCs w:val="24"/>
+        </w:rPr>
+        <w:t>”</w:t>
       </w:r>
       <w:r>
         <w:rPr>
@@ -5054,7 +5818,25 @@
           <w:sz w:val="24"/>
           <w:szCs w:val="24"/>
         </w:rPr>
-        <w:t>no “datapath”, onde os sinais de controle são recebidos,</w:t>
+        <w:t>no “</w:t>
+      </w:r>
+      <w:proofErr w:type="spellStart"/>
+      <w:r>
+        <w:rPr>
+          <w:rFonts w:ascii="Arial" w:hAnsi="Arial" w:cs="Arial"/>
+          <w:sz w:val="24"/>
+          <w:szCs w:val="24"/>
+        </w:rPr>
+        <w:t>datapath</w:t>
+      </w:r>
+      <w:proofErr w:type="spellEnd"/>
+      <w:r>
+        <w:rPr>
+          <w:rFonts w:ascii="Arial" w:hAnsi="Arial" w:cs="Arial"/>
+          <w:sz w:val="24"/>
+          <w:szCs w:val="24"/>
+        </w:rPr>
+        <w:t>”, onde os sinais de controle são recebidos,</w:t>
       </w:r>
       <w:r>
         <w:rPr>
@@ -5078,8 +5860,28 @@
           <w:sz w:val="24"/>
           <w:szCs w:val="24"/>
         </w:rPr>
-        <w:t xml:space="preserve"> que compõem multiplexadores, registradores, etc</w:t>
-      </w:r>
+        <w:t xml:space="preserve"> que compõem multiplexadores, </w:t>
+      </w:r>
+      <w:proofErr w:type="gramStart"/>
+      <w:r>
+        <w:rPr>
+          <w:rFonts w:ascii="Arial" w:hAnsi="Arial" w:cs="Arial"/>
+          <w:sz w:val="24"/>
+          <w:szCs w:val="24"/>
+        </w:rPr>
+        <w:t xml:space="preserve">registradores, </w:t>
+      </w:r>
+      <w:proofErr w:type="spellStart"/>
+      <w:r>
+        <w:rPr>
+          <w:rFonts w:ascii="Arial" w:hAnsi="Arial" w:cs="Arial"/>
+          <w:sz w:val="24"/>
+          <w:szCs w:val="24"/>
+        </w:rPr>
+        <w:t>etc</w:t>
+      </w:r>
+      <w:proofErr w:type="spellEnd"/>
+      <w:proofErr w:type="gramEnd"/>
       <w:r>
         <w:rPr>
           <w:rFonts w:ascii="Arial" w:hAnsi="Arial" w:cs="Arial"/>
@@ -5110,8 +5912,72 @@
           <w:sz w:val="24"/>
           <w:szCs w:val="24"/>
         </w:rPr>
-        <w:t>“regfile”, “alu”, “mux2”, “adder”, etc</w:t>
-      </w:r>
+        <w:t>“</w:t>
+      </w:r>
+      <w:proofErr w:type="spellStart"/>
+      <w:r>
+        <w:rPr>
+          <w:rFonts w:ascii="Arial" w:hAnsi="Arial" w:cs="Arial"/>
+          <w:sz w:val="24"/>
+          <w:szCs w:val="24"/>
+        </w:rPr>
+        <w:t>regfile</w:t>
+      </w:r>
+      <w:proofErr w:type="spellEnd"/>
+      <w:r>
+        <w:rPr>
+          <w:rFonts w:ascii="Arial" w:hAnsi="Arial" w:cs="Arial"/>
+          <w:sz w:val="24"/>
+          <w:szCs w:val="24"/>
+        </w:rPr>
+        <w:t>”, “</w:t>
+      </w:r>
+      <w:proofErr w:type="spellStart"/>
+      <w:r>
+        <w:rPr>
+          <w:rFonts w:ascii="Arial" w:hAnsi="Arial" w:cs="Arial"/>
+          <w:sz w:val="24"/>
+          <w:szCs w:val="24"/>
+        </w:rPr>
+        <w:t>alu</w:t>
+      </w:r>
+      <w:proofErr w:type="spellEnd"/>
+      <w:r>
+        <w:rPr>
+          <w:rFonts w:ascii="Arial" w:hAnsi="Arial" w:cs="Arial"/>
+          <w:sz w:val="24"/>
+          <w:szCs w:val="24"/>
+        </w:rPr>
+        <w:t>”, “mux2”, “</w:t>
+      </w:r>
+      <w:proofErr w:type="spellStart"/>
+      <w:r>
+        <w:rPr>
+          <w:rFonts w:ascii="Arial" w:hAnsi="Arial" w:cs="Arial"/>
+          <w:sz w:val="24"/>
+          <w:szCs w:val="24"/>
+        </w:rPr>
+        <w:t>adder</w:t>
+      </w:r>
+      <w:proofErr w:type="spellEnd"/>
+      <w:r>
+        <w:rPr>
+          <w:rFonts w:ascii="Arial" w:hAnsi="Arial" w:cs="Arial"/>
+          <w:sz w:val="24"/>
+          <w:szCs w:val="24"/>
+        </w:rPr>
+        <w:t xml:space="preserve">”, </w:t>
+      </w:r>
+      <w:proofErr w:type="spellStart"/>
+      <w:r>
+        <w:rPr>
+          <w:rFonts w:ascii="Arial" w:hAnsi="Arial" w:cs="Arial"/>
+          <w:sz w:val="24"/>
+          <w:szCs w:val="24"/>
+        </w:rPr>
+        <w:t>etc</w:t>
+      </w:r>
+      <w:proofErr w:type="spellEnd"/>
       <w:r>
         <w:rPr>
           <w:rFonts w:ascii="Arial" w:hAnsi="Arial" w:cs="Arial"/>
@@ -5190,7 +6056,43 @@
           <w:sz w:val="24"/>
           <w:szCs w:val="24"/>
         </w:rPr>
-        <w:t xml:space="preserve"> das novas funções. Para que o “controller” seja capaz de identificar a função MOV, criamos o “MovFlag”</w:t>
+        <w:t xml:space="preserve"> das novas funções. Para que o “</w:t>
+      </w:r>
+      <w:proofErr w:type="spellStart"/>
+      <w:r>
+        <w:rPr>
+          <w:rFonts w:ascii="Arial" w:hAnsi="Arial" w:cs="Arial"/>
+          <w:sz w:val="24"/>
+          <w:szCs w:val="24"/>
+        </w:rPr>
+        <w:t>controller</w:t>
+      </w:r>
+      <w:proofErr w:type="spellEnd"/>
+      <w:r>
+        <w:rPr>
+          <w:rFonts w:ascii="Arial" w:hAnsi="Arial" w:cs="Arial"/>
+          <w:sz w:val="24"/>
+          <w:szCs w:val="24"/>
+        </w:rPr>
+        <w:t>” seja capaz de identificar a função MOV, criamos o “</w:t>
+      </w:r>
+      <w:proofErr w:type="spellStart"/>
+      <w:r>
+        <w:rPr>
+          <w:rFonts w:ascii="Arial" w:hAnsi="Arial" w:cs="Arial"/>
+          <w:sz w:val="24"/>
+          <w:szCs w:val="24"/>
+        </w:rPr>
+        <w:t>MovFlag</w:t>
+      </w:r>
+      <w:proofErr w:type="spellEnd"/>
+      <w:r>
+        <w:rPr>
+          <w:rFonts w:ascii="Arial" w:hAnsi="Arial" w:cs="Arial"/>
+          <w:sz w:val="24"/>
+          <w:szCs w:val="24"/>
+        </w:rPr>
+        <w:t>”</w:t>
       </w:r>
       <w:r>
         <w:rPr>
@@ -5257,15 +6159,69 @@
           <w:sz w:val="24"/>
           <w:szCs w:val="24"/>
         </w:rPr>
-        <w:t xml:space="preserve">no bloco arm, </w:t>
-      </w:r>
-      <w:r>
-        <w:rPr>
-          <w:rFonts w:ascii="Arial" w:hAnsi="Arial" w:cs="Arial"/>
-          <w:sz w:val="24"/>
-          <w:szCs w:val="24"/>
-        </w:rPr>
-        <w:t>sendo sinalizada em seguida para o controller, para o datapath,</w:t>
+        <w:t xml:space="preserve">no bloco </w:t>
+      </w:r>
+      <w:proofErr w:type="spellStart"/>
+      <w:r>
+        <w:rPr>
+          <w:rFonts w:ascii="Arial" w:hAnsi="Arial" w:cs="Arial"/>
+          <w:sz w:val="24"/>
+          <w:szCs w:val="24"/>
+        </w:rPr>
+        <w:t>arm</w:t>
+      </w:r>
+      <w:proofErr w:type="spellEnd"/>
+      <w:r>
+        <w:rPr>
+          <w:rFonts w:ascii="Arial" w:hAnsi="Arial" w:cs="Arial"/>
+          <w:sz w:val="24"/>
+          <w:szCs w:val="24"/>
+        </w:rPr>
+        <w:t xml:space="preserve">, </w:t>
+      </w:r>
+      <w:r>
+        <w:rPr>
+          <w:rFonts w:ascii="Arial" w:hAnsi="Arial" w:cs="Arial"/>
+          <w:sz w:val="24"/>
+          <w:szCs w:val="24"/>
+        </w:rPr>
+        <w:t xml:space="preserve">sendo sinalizada em seguida para o </w:t>
+      </w:r>
+      <w:proofErr w:type="spellStart"/>
+      <w:r>
+        <w:rPr>
+          <w:rFonts w:ascii="Arial" w:hAnsi="Arial" w:cs="Arial"/>
+          <w:sz w:val="24"/>
+          <w:szCs w:val="24"/>
+        </w:rPr>
+        <w:t>controller</w:t>
+      </w:r>
+      <w:proofErr w:type="spellEnd"/>
+      <w:r>
+        <w:rPr>
+          <w:rFonts w:ascii="Arial" w:hAnsi="Arial" w:cs="Arial"/>
+          <w:sz w:val="24"/>
+          <w:szCs w:val="24"/>
+        </w:rPr>
+        <w:t xml:space="preserve">, para o </w:t>
+      </w:r>
+      <w:proofErr w:type="spellStart"/>
+      <w:r>
+        <w:rPr>
+          <w:rFonts w:ascii="Arial" w:hAnsi="Arial" w:cs="Arial"/>
+          <w:sz w:val="24"/>
+          <w:szCs w:val="24"/>
+        </w:rPr>
+        <w:t>datapath</w:t>
+      </w:r>
+      <w:proofErr w:type="spellEnd"/>
+      <w:r>
+        <w:rPr>
+          <w:rFonts w:ascii="Arial" w:hAnsi="Arial" w:cs="Arial"/>
+          <w:sz w:val="24"/>
+          <w:szCs w:val="24"/>
+        </w:rPr>
+        <w:t>,</w:t>
       </w:r>
       <w:r>
         <w:rPr>
@@ -5313,8 +6269,18 @@
           <w:sz w:val="24"/>
           <w:szCs w:val="24"/>
         </w:rPr>
-        <w:t xml:space="preserve"> para “espelhar” o MovFlag</w:t>
-      </w:r>
+        <w:t xml:space="preserve"> para “espelhar” o </w:t>
+      </w:r>
+      <w:proofErr w:type="spellStart"/>
+      <w:r>
+        <w:rPr>
+          <w:rFonts w:ascii="Arial" w:hAnsi="Arial" w:cs="Arial"/>
+          <w:sz w:val="24"/>
+          <w:szCs w:val="24"/>
+        </w:rPr>
+        <w:t>MovFlag</w:t>
+      </w:r>
+      <w:proofErr w:type="spellEnd"/>
       <w:r>
         <w:rPr>
           <w:rFonts w:ascii="Arial" w:hAnsi="Arial" w:cs="Arial"/>
@@ -5339,6 +6305,7 @@
         </w:rPr>
         <w:t>“</w:t>
       </w:r>
+      <w:proofErr w:type="spellStart"/>
       <w:r>
         <w:rPr>
           <w:rFonts w:ascii="Arial" w:hAnsi="Arial" w:cs="Arial"/>
@@ -5353,23 +6320,122 @@
           <w:sz w:val="24"/>
           <w:szCs w:val="24"/>
         </w:rPr>
-        <w:t>M”, para servir como barramento interno e ser passada como parâmetro para o decoder e condlogic.</w:t>
-      </w:r>
-      <w:r>
-        <w:rPr>
-          <w:rFonts w:ascii="Arial" w:hAnsi="Arial" w:cs="Arial"/>
-          <w:sz w:val="24"/>
-          <w:szCs w:val="24"/>
-        </w:rPr>
-        <w:t xml:space="preserve"> Vale ressaltar que é importante seguir uma ordem de variáveis para passar o MovFlag, respeitando a regra de </w:t>
-      </w:r>
-      <w:r>
-        <w:rPr>
-          <w:rFonts w:ascii="Arial" w:hAnsi="Arial" w:cs="Arial"/>
-          <w:sz w:val="24"/>
-          <w:szCs w:val="24"/>
-        </w:rPr>
-        <w:t>big ou little endian a qual o processador respeita.</w:t>
+        <w:t>M</w:t>
+      </w:r>
+      <w:proofErr w:type="spellEnd"/>
+      <w:r>
+        <w:rPr>
+          <w:rFonts w:ascii="Arial" w:hAnsi="Arial" w:cs="Arial"/>
+          <w:sz w:val="24"/>
+          <w:szCs w:val="24"/>
+        </w:rPr>
+        <w:t xml:space="preserve">”, para servir como barramento interno e ser passada como parâmetro para o </w:t>
+      </w:r>
+      <w:proofErr w:type="spellStart"/>
+      <w:r>
+        <w:rPr>
+          <w:rFonts w:ascii="Arial" w:hAnsi="Arial" w:cs="Arial"/>
+          <w:sz w:val="24"/>
+          <w:szCs w:val="24"/>
+        </w:rPr>
+        <w:t>decoder</w:t>
+      </w:r>
+      <w:proofErr w:type="spellEnd"/>
+      <w:r>
+        <w:rPr>
+          <w:rFonts w:ascii="Arial" w:hAnsi="Arial" w:cs="Arial"/>
+          <w:sz w:val="24"/>
+          <w:szCs w:val="24"/>
+        </w:rPr>
+        <w:t xml:space="preserve"> e </w:t>
+      </w:r>
+      <w:proofErr w:type="spellStart"/>
+      <w:r>
+        <w:rPr>
+          <w:rFonts w:ascii="Arial" w:hAnsi="Arial" w:cs="Arial"/>
+          <w:sz w:val="24"/>
+          <w:szCs w:val="24"/>
+        </w:rPr>
+        <w:t>condlogic</w:t>
+      </w:r>
+      <w:proofErr w:type="spellEnd"/>
+      <w:r>
+        <w:rPr>
+          <w:rFonts w:ascii="Arial" w:hAnsi="Arial" w:cs="Arial"/>
+          <w:sz w:val="24"/>
+          <w:szCs w:val="24"/>
+        </w:rPr>
+        <w:t>.</w:t>
+      </w:r>
+      <w:r>
+        <w:rPr>
+          <w:rFonts w:ascii="Arial" w:hAnsi="Arial" w:cs="Arial"/>
+          <w:sz w:val="24"/>
+          <w:szCs w:val="24"/>
+        </w:rPr>
+        <w:t xml:space="preserve"> Vale ressaltar que é importante seguir uma ordem de variáveis para passar o </w:t>
+      </w:r>
+      <w:proofErr w:type="spellStart"/>
+      <w:r>
+        <w:rPr>
+          <w:rFonts w:ascii="Arial" w:hAnsi="Arial" w:cs="Arial"/>
+          <w:sz w:val="24"/>
+          <w:szCs w:val="24"/>
+        </w:rPr>
+        <w:t>MovFlag</w:t>
+      </w:r>
+      <w:proofErr w:type="spellEnd"/>
+      <w:r>
+        <w:rPr>
+          <w:rFonts w:ascii="Arial" w:hAnsi="Arial" w:cs="Arial"/>
+          <w:sz w:val="24"/>
+          <w:szCs w:val="24"/>
+        </w:rPr>
+        <w:t xml:space="preserve">, respeitando a regra de </w:t>
+      </w:r>
+      <w:r>
+        <w:rPr>
+          <w:rFonts w:ascii="Arial" w:hAnsi="Arial" w:cs="Arial"/>
+          <w:sz w:val="24"/>
+          <w:szCs w:val="24"/>
+        </w:rPr>
+        <w:t xml:space="preserve">big ou </w:t>
+      </w:r>
+      <w:proofErr w:type="spellStart"/>
+      <w:r>
+        <w:rPr>
+          <w:rFonts w:ascii="Arial" w:hAnsi="Arial" w:cs="Arial"/>
+          <w:sz w:val="24"/>
+          <w:szCs w:val="24"/>
+        </w:rPr>
+        <w:t>little</w:t>
+      </w:r>
+      <w:proofErr w:type="spellEnd"/>
+      <w:r>
+        <w:rPr>
+          <w:rFonts w:ascii="Arial" w:hAnsi="Arial" w:cs="Arial"/>
+          <w:sz w:val="24"/>
+          <w:szCs w:val="24"/>
+        </w:rPr>
+        <w:t xml:space="preserve"> </w:t>
+      </w:r>
+      <w:proofErr w:type="spellStart"/>
+      <w:r>
+        <w:rPr>
+          <w:rFonts w:ascii="Arial" w:hAnsi="Arial" w:cs="Arial"/>
+          <w:sz w:val="24"/>
+          <w:szCs w:val="24"/>
+        </w:rPr>
+        <w:t>endian</w:t>
+      </w:r>
+      <w:proofErr w:type="spellEnd"/>
+      <w:r>
+        <w:rPr>
+          <w:rFonts w:ascii="Arial" w:hAnsi="Arial" w:cs="Arial"/>
+          <w:sz w:val="24"/>
+          <w:szCs w:val="24"/>
+        </w:rPr>
+        <w:t xml:space="preserve"> a qual o processador respeita.</w:t>
       </w:r>
     </w:p>
     <w:p>
@@ -5404,7 +6470,25 @@
           <w:sz w:val="24"/>
           <w:szCs w:val="24"/>
         </w:rPr>
-        <w:t xml:space="preserve">um mux2, o “movmux” para </w:t>
+        <w:t>um mux2, o “</w:t>
+      </w:r>
+      <w:proofErr w:type="spellStart"/>
+      <w:r>
+        <w:rPr>
+          <w:rFonts w:ascii="Arial" w:hAnsi="Arial" w:cs="Arial"/>
+          <w:sz w:val="24"/>
+          <w:szCs w:val="24"/>
+        </w:rPr>
+        <w:t>movmux</w:t>
+      </w:r>
+      <w:proofErr w:type="spellEnd"/>
+      <w:r>
+        <w:rPr>
+          <w:rFonts w:ascii="Arial" w:hAnsi="Arial" w:cs="Arial"/>
+          <w:sz w:val="24"/>
+          <w:szCs w:val="24"/>
+        </w:rPr>
+        <w:t xml:space="preserve">” para </w:t>
       </w:r>
       <w:r>
         <w:rPr>
@@ -5455,15 +6539,51 @@
           <w:sz w:val="24"/>
           <w:szCs w:val="24"/>
         </w:rPr>
-        <w:t>Na parte do decoder da ALU, foi implementad</w:t>
-      </w:r>
-      <w:r>
-        <w:rPr>
-          <w:rFonts w:ascii="Arial" w:hAnsi="Arial" w:cs="Arial"/>
-          <w:sz w:val="24"/>
-          <w:szCs w:val="24"/>
-        </w:rPr>
-        <w:t>a a parte capaz de interpretar o cmd referente ao MOV (</w:t>
+        <w:t xml:space="preserve">Na parte do </w:t>
+      </w:r>
+      <w:proofErr w:type="spellStart"/>
+      <w:r>
+        <w:rPr>
+          <w:rFonts w:ascii="Arial" w:hAnsi="Arial" w:cs="Arial"/>
+          <w:sz w:val="24"/>
+          <w:szCs w:val="24"/>
+        </w:rPr>
+        <w:t>decoder</w:t>
+      </w:r>
+      <w:proofErr w:type="spellEnd"/>
+      <w:r>
+        <w:rPr>
+          <w:rFonts w:ascii="Arial" w:hAnsi="Arial" w:cs="Arial"/>
+          <w:sz w:val="24"/>
+          <w:szCs w:val="24"/>
+        </w:rPr>
+        <w:t xml:space="preserve"> da ALU, foi implementad</w:t>
+      </w:r>
+      <w:r>
+        <w:rPr>
+          <w:rFonts w:ascii="Arial" w:hAnsi="Arial" w:cs="Arial"/>
+          <w:sz w:val="24"/>
+          <w:szCs w:val="24"/>
+        </w:rPr>
+        <w:t xml:space="preserve">a a parte capaz de interpretar o </w:t>
+      </w:r>
+      <w:proofErr w:type="spellStart"/>
+      <w:r>
+        <w:rPr>
+          <w:rFonts w:ascii="Arial" w:hAnsi="Arial" w:cs="Arial"/>
+          <w:sz w:val="24"/>
+          <w:szCs w:val="24"/>
+        </w:rPr>
+        <w:t>cmd</w:t>
+      </w:r>
+      <w:proofErr w:type="spellEnd"/>
+      <w:r>
+        <w:rPr>
+          <w:rFonts w:ascii="Arial" w:hAnsi="Arial" w:cs="Arial"/>
+          <w:sz w:val="24"/>
+          <w:szCs w:val="24"/>
+        </w:rPr>
+        <w:t xml:space="preserve"> referente ao MOV (</w:t>
       </w:r>
       <w:r>
         <w:rPr>
@@ -5487,7 +6607,25 @@
           <w:sz w:val="24"/>
           <w:szCs w:val="24"/>
         </w:rPr>
-        <w:t xml:space="preserve"> precisamos acrescentar a informação sobre nossa FlagM (que indica se o MOV irá</w:t>
+        <w:t xml:space="preserve"> precisamos acrescentar a informação sobre nossa </w:t>
+      </w:r>
+      <w:proofErr w:type="spellStart"/>
+      <w:r>
+        <w:rPr>
+          <w:rFonts w:ascii="Arial" w:hAnsi="Arial" w:cs="Arial"/>
+          <w:sz w:val="24"/>
+          <w:szCs w:val="24"/>
+        </w:rPr>
+        <w:t>FlagM</w:t>
+      </w:r>
+      <w:proofErr w:type="spellEnd"/>
+      <w:r>
+        <w:rPr>
+          <w:rFonts w:ascii="Arial" w:hAnsi="Arial" w:cs="Arial"/>
+          <w:sz w:val="24"/>
+          <w:szCs w:val="24"/>
+        </w:rPr>
+        <w:t xml:space="preserve"> (que indica se o MOV irá</w:t>
       </w:r>
       <w:r>
         <w:rPr>
@@ -5553,7 +6691,25 @@
           <w:sz w:val="24"/>
           <w:szCs w:val="24"/>
         </w:rPr>
-        <w:t>A função CMP em assembly é usada para comparar dois valores. Em um processador ARM, a instrução CMP compara o valor de um registrador com outro registrador ou um valor imediato (dependendo de como a instrução será passada). Por exemplo, CMP R1, R2 compara o valor do registrador R1 com o valor do registrador R2.</w:t>
+        <w:t xml:space="preserve">A função CMP em </w:t>
+      </w:r>
+      <w:proofErr w:type="spellStart"/>
+      <w:r>
+        <w:rPr>
+          <w:rFonts w:ascii="Arial" w:hAnsi="Arial" w:cs="Arial"/>
+          <w:sz w:val="24"/>
+          <w:szCs w:val="24"/>
+        </w:rPr>
+        <w:t>assembly</w:t>
+      </w:r>
+      <w:proofErr w:type="spellEnd"/>
+      <w:r>
+        <w:rPr>
+          <w:rFonts w:ascii="Arial" w:hAnsi="Arial" w:cs="Arial"/>
+          <w:sz w:val="24"/>
+          <w:szCs w:val="24"/>
+        </w:rPr>
+        <w:t xml:space="preserve"> é usada para comparar dois valores. Em um processador ARM, a instrução CMP compara o valor de um registrador com outro registrador ou um valor imediato (dependendo de como a instrução será passada). Por exemplo, CMP R1, R2 compara o valor do registrador R1 com o valor do registrador R2.</w:t>
       </w:r>
     </w:p>
     <w:p>
@@ -5580,8 +6736,18 @@
           <w:sz w:val="24"/>
           <w:szCs w:val="24"/>
         </w:rPr>
-        <w:t>o modificar a unidade de controle para que ela possa reconhece-la</w:t>
-      </w:r>
+        <w:t xml:space="preserve">o modificar a unidade de controle para que ela possa </w:t>
+      </w:r>
+      <w:proofErr w:type="gramStart"/>
+      <w:r>
+        <w:rPr>
+          <w:rFonts w:ascii="Arial" w:hAnsi="Arial" w:cs="Arial"/>
+          <w:sz w:val="24"/>
+          <w:szCs w:val="24"/>
+        </w:rPr>
+        <w:t>reconhece-la</w:t>
+      </w:r>
+      <w:proofErr w:type="gramEnd"/>
       <w:r>
         <w:rPr>
           <w:rFonts w:ascii="Arial" w:hAnsi="Arial" w:cs="Arial"/>
@@ -5648,7 +6814,25 @@
           <w:sz w:val="24"/>
           <w:szCs w:val="24"/>
         </w:rPr>
-        <w:t xml:space="preserve"> os sinais “ALU control” de forma e ativar a subtração (</w:t>
+        <w:t xml:space="preserve"> os sinais “ALU </w:t>
+      </w:r>
+      <w:proofErr w:type="spellStart"/>
+      <w:r>
+        <w:rPr>
+          <w:rFonts w:ascii="Arial" w:hAnsi="Arial" w:cs="Arial"/>
+          <w:sz w:val="24"/>
+          <w:szCs w:val="24"/>
+        </w:rPr>
+        <w:t>control</w:t>
+      </w:r>
+      <w:proofErr w:type="spellEnd"/>
+      <w:r>
+        <w:rPr>
+          <w:rFonts w:ascii="Arial" w:hAnsi="Arial" w:cs="Arial"/>
+          <w:sz w:val="24"/>
+          <w:szCs w:val="24"/>
+        </w:rPr>
+        <w:t>” de forma e ativar a subtração (</w:t>
       </w:r>
       <w:r>
         <w:rPr>
@@ -5731,7 +6915,25 @@
           <w:sz w:val="24"/>
           <w:szCs w:val="24"/>
         </w:rPr>
-        <w:t xml:space="preserve">Assim, criaremos um caso no decoder </w:t>
+        <w:t xml:space="preserve">Assim, criaremos um caso no </w:t>
+      </w:r>
+      <w:proofErr w:type="spellStart"/>
+      <w:r>
+        <w:rPr>
+          <w:rFonts w:ascii="Arial" w:hAnsi="Arial" w:cs="Arial"/>
+          <w:sz w:val="24"/>
+          <w:szCs w:val="24"/>
+        </w:rPr>
+        <w:t>decoder</w:t>
+      </w:r>
+      <w:proofErr w:type="spellEnd"/>
+      <w:r>
+        <w:rPr>
+          <w:rFonts w:ascii="Arial" w:hAnsi="Arial" w:cs="Arial"/>
+          <w:sz w:val="24"/>
+          <w:szCs w:val="24"/>
+        </w:rPr>
+        <w:t xml:space="preserve"> </w:t>
       </w:r>
       <w:r>
         <w:rPr>
@@ -5755,7 +6957,25 @@
           <w:sz w:val="24"/>
           <w:szCs w:val="24"/>
         </w:rPr>
-        <w:t xml:space="preserve"> (cmd 1010</w:t>
+        <w:t xml:space="preserve"> (</w:t>
+      </w:r>
+      <w:proofErr w:type="spellStart"/>
+      <w:r>
+        <w:rPr>
+          <w:rFonts w:ascii="Arial" w:hAnsi="Arial" w:cs="Arial"/>
+          <w:sz w:val="24"/>
+          <w:szCs w:val="24"/>
+        </w:rPr>
+        <w:t>cmd</w:t>
+      </w:r>
+      <w:proofErr w:type="spellEnd"/>
+      <w:r>
+        <w:rPr>
+          <w:rFonts w:ascii="Arial" w:hAnsi="Arial" w:cs="Arial"/>
+          <w:sz w:val="24"/>
+          <w:szCs w:val="24"/>
+        </w:rPr>
+        <w:t xml:space="preserve"> 1010</w:t>
       </w:r>
       <w:r>
         <w:rPr>
@@ -5827,96 +7047,146 @@
           <w:sz w:val="24"/>
           <w:szCs w:val="24"/>
         </w:rPr>
+        <w:t xml:space="preserve"> ou seja, precisaremos criar mais um</w:t>
+      </w:r>
+      <w:r>
+        <w:rPr>
+          <w:rFonts w:ascii="Arial" w:hAnsi="Arial" w:cs="Arial"/>
+          <w:sz w:val="24"/>
+          <w:szCs w:val="24"/>
+        </w:rPr>
+        <w:t>a</w:t>
+      </w:r>
+      <w:r>
+        <w:rPr>
+          <w:rFonts w:ascii="Arial" w:hAnsi="Arial" w:cs="Arial"/>
+          <w:sz w:val="24"/>
+          <w:szCs w:val="24"/>
+        </w:rPr>
+        <w:t xml:space="preserve"> flag para indicar isso, no caso, “</w:t>
+      </w:r>
+      <w:proofErr w:type="spellStart"/>
+      <w:r>
+        <w:rPr>
+          <w:rFonts w:ascii="Arial" w:hAnsi="Arial" w:cs="Arial"/>
+          <w:sz w:val="24"/>
+          <w:szCs w:val="24"/>
+        </w:rPr>
+        <w:t>N</w:t>
+      </w:r>
+      <w:r>
+        <w:rPr>
+          <w:rFonts w:ascii="Arial" w:hAnsi="Arial" w:cs="Arial"/>
+          <w:sz w:val="24"/>
+          <w:szCs w:val="24"/>
+        </w:rPr>
+        <w:t>oWrite</w:t>
+      </w:r>
+      <w:proofErr w:type="spellEnd"/>
+      <w:r>
+        <w:rPr>
+          <w:rFonts w:ascii="Arial" w:hAnsi="Arial" w:cs="Arial"/>
+          <w:sz w:val="24"/>
+          <w:szCs w:val="24"/>
+        </w:rPr>
+        <w:t xml:space="preserve">”. </w:t>
+      </w:r>
+      <w:r>
+        <w:rPr>
+          <w:rFonts w:ascii="Arial" w:hAnsi="Arial" w:cs="Arial"/>
+          <w:sz w:val="24"/>
+          <w:szCs w:val="24"/>
+        </w:rPr>
+        <w:t xml:space="preserve">Assim, no </w:t>
+      </w:r>
+      <w:r>
+        <w:rPr>
+          <w:rFonts w:ascii="Arial" w:hAnsi="Arial" w:cs="Arial"/>
+          <w:sz w:val="24"/>
+          <w:szCs w:val="24"/>
+        </w:rPr>
+        <w:t xml:space="preserve">ALU </w:t>
+      </w:r>
+      <w:proofErr w:type="spellStart"/>
+      <w:r>
+        <w:rPr>
+          <w:rFonts w:ascii="Arial" w:hAnsi="Arial" w:cs="Arial"/>
+          <w:sz w:val="24"/>
+          <w:szCs w:val="24"/>
+        </w:rPr>
+        <w:t>decoder</w:t>
+      </w:r>
+      <w:proofErr w:type="spellEnd"/>
+      <w:r>
+        <w:rPr>
+          <w:rFonts w:ascii="Arial" w:hAnsi="Arial" w:cs="Arial"/>
+          <w:sz w:val="24"/>
+          <w:szCs w:val="24"/>
+        </w:rPr>
+        <w:t>, indicaremos essa flag para todos os outros casos em estado baixo, ou seja, “escreva”, e no caso do CMP em estado alto, ou seja, “</w:t>
+      </w:r>
+      <w:r>
+        <w:rPr>
+          <w:rFonts w:ascii="Arial" w:hAnsi="Arial" w:cs="Arial"/>
+          <w:sz w:val="24"/>
+          <w:szCs w:val="24"/>
+        </w:rPr>
+        <w:t>não escreva”.</w:t>
+      </w:r>
+      <w:r>
+        <w:rPr>
+          <w:rFonts w:ascii="Arial" w:hAnsi="Arial" w:cs="Arial"/>
+          <w:sz w:val="24"/>
+          <w:szCs w:val="24"/>
+        </w:rPr>
+        <w:t xml:space="preserve"> Ela deverá ser passada como parâmetro também nos outros módulos, conforme feito anteriormente, como o </w:t>
+      </w:r>
+      <w:proofErr w:type="spellStart"/>
+      <w:r>
+        <w:rPr>
+          <w:rFonts w:ascii="Arial" w:hAnsi="Arial" w:cs="Arial"/>
+          <w:sz w:val="24"/>
+          <w:szCs w:val="24"/>
+        </w:rPr>
+        <w:t>condlogic</w:t>
+      </w:r>
+      <w:proofErr w:type="spellEnd"/>
+      <w:r>
+        <w:rPr>
+          <w:rFonts w:ascii="Arial" w:hAnsi="Arial" w:cs="Arial"/>
+          <w:sz w:val="24"/>
+          <w:szCs w:val="24"/>
+        </w:rPr>
+        <w:t xml:space="preserve">, </w:t>
+      </w:r>
+      <w:proofErr w:type="spellStart"/>
+      <w:proofErr w:type="gramStart"/>
+      <w:r>
+        <w:rPr>
+          <w:rFonts w:ascii="Arial" w:hAnsi="Arial" w:cs="Arial"/>
+          <w:sz w:val="24"/>
+          <w:szCs w:val="24"/>
+        </w:rPr>
+        <w:t>condcheck</w:t>
+      </w:r>
+      <w:proofErr w:type="spellEnd"/>
+      <w:r>
+        <w:rPr>
+          <w:rFonts w:ascii="Arial" w:hAnsi="Arial" w:cs="Arial"/>
+          <w:sz w:val="24"/>
+          <w:szCs w:val="24"/>
+        </w:rPr>
+        <w:t>, etc.</w:t>
+      </w:r>
+      <w:proofErr w:type="gramEnd"/>
+      <w:r>
+        <w:rPr>
+          <w:rFonts w:ascii="Arial" w:hAnsi="Arial" w:cs="Arial"/>
+          <w:sz w:val="24"/>
+          <w:szCs w:val="24"/>
+        </w:rPr>
         <w:t xml:space="preserve"> </w:t>
       </w:r>
-      <w:r>
-        <w:rPr>
-          <w:rFonts w:ascii="Arial" w:hAnsi="Arial" w:cs="Arial"/>
-          <w:sz w:val="24"/>
-          <w:szCs w:val="24"/>
-        </w:rPr>
-        <w:t>ou seja, precisaremos criar mais um</w:t>
-      </w:r>
-      <w:r>
-        <w:rPr>
-          <w:rFonts w:ascii="Arial" w:hAnsi="Arial" w:cs="Arial"/>
-          <w:sz w:val="24"/>
-          <w:szCs w:val="24"/>
-        </w:rPr>
-        <w:t>a</w:t>
-      </w:r>
-      <w:r>
-        <w:rPr>
-          <w:rFonts w:ascii="Arial" w:hAnsi="Arial" w:cs="Arial"/>
-          <w:sz w:val="24"/>
-          <w:szCs w:val="24"/>
-        </w:rPr>
-        <w:t xml:space="preserve"> flag para indicar isso, no caso, </w:t>
-      </w:r>
-      <w:r>
-        <w:rPr>
-          <w:rFonts w:ascii="Arial" w:hAnsi="Arial" w:cs="Arial"/>
-          <w:sz w:val="24"/>
-          <w:szCs w:val="24"/>
-        </w:rPr>
-        <w:t>“N</w:t>
-      </w:r>
-      <w:r>
-        <w:rPr>
-          <w:rFonts w:ascii="Arial" w:hAnsi="Arial" w:cs="Arial"/>
-          <w:sz w:val="24"/>
-          <w:szCs w:val="24"/>
-        </w:rPr>
-        <w:t xml:space="preserve">oWrite”. </w:t>
-      </w:r>
-      <w:r>
-        <w:rPr>
-          <w:rFonts w:ascii="Arial" w:hAnsi="Arial" w:cs="Arial"/>
-          <w:sz w:val="24"/>
-          <w:szCs w:val="24"/>
-        </w:rPr>
-        <w:t xml:space="preserve">Assim, no </w:t>
-      </w:r>
-      <w:r>
-        <w:rPr>
-          <w:rFonts w:ascii="Arial" w:hAnsi="Arial" w:cs="Arial"/>
-          <w:sz w:val="24"/>
-          <w:szCs w:val="24"/>
-        </w:rPr>
-        <w:t>ALU decoder, indicaremos essa flag para todos os outros casos em estado baixo, ou seja, “escreva”, e no caso do CMP em estado alto, ou seja, “</w:t>
-      </w:r>
-      <w:r>
-        <w:rPr>
-          <w:rFonts w:ascii="Arial" w:hAnsi="Arial" w:cs="Arial"/>
-          <w:sz w:val="24"/>
-          <w:szCs w:val="24"/>
-        </w:rPr>
-        <w:t>não escreva”.</w:t>
-      </w:r>
-      <w:r>
-        <w:rPr>
-          <w:rFonts w:ascii="Arial" w:hAnsi="Arial" w:cs="Arial"/>
-          <w:sz w:val="24"/>
-          <w:szCs w:val="24"/>
-        </w:rPr>
-        <w:t xml:space="preserve"> Ela deverá ser passada como parâmetro também nos outros módulos, conforme feito anteriormente, como o condlogic</w:t>
-      </w:r>
-      <w:r>
-        <w:rPr>
-          <w:rFonts w:ascii="Arial" w:hAnsi="Arial" w:cs="Arial"/>
-          <w:sz w:val="24"/>
-          <w:szCs w:val="24"/>
-        </w:rPr>
-        <w:t>, condcheck</w:t>
-      </w:r>
-      <w:r>
-        <w:rPr>
-          <w:rFonts w:ascii="Arial" w:hAnsi="Arial" w:cs="Arial"/>
-          <w:sz w:val="24"/>
-          <w:szCs w:val="24"/>
-        </w:rPr>
-        <w:t xml:space="preserve">, etc. </w:t>
-      </w:r>
     </w:p>
     <w:p>
       <w:pPr>
@@ -5934,7 +7204,43 @@
           <w:sz w:val="24"/>
           <w:szCs w:val="24"/>
         </w:rPr>
-        <w:t>No condcheck (cc), havia uma lógica de sempre escrever, mas agora temos uma condiç</w:t>
+        <w:t xml:space="preserve">No </w:t>
+      </w:r>
+      <w:proofErr w:type="spellStart"/>
+      <w:r>
+        <w:rPr>
+          <w:rFonts w:ascii="Arial" w:hAnsi="Arial" w:cs="Arial"/>
+          <w:sz w:val="24"/>
+          <w:szCs w:val="24"/>
+        </w:rPr>
+        <w:t>condcheck</w:t>
+      </w:r>
+      <w:proofErr w:type="spellEnd"/>
+      <w:r>
+        <w:rPr>
+          <w:rFonts w:ascii="Arial" w:hAnsi="Arial" w:cs="Arial"/>
+          <w:sz w:val="24"/>
+          <w:szCs w:val="24"/>
+        </w:rPr>
+        <w:t xml:space="preserve"> (</w:t>
+      </w:r>
+      <w:proofErr w:type="spellStart"/>
+      <w:r>
+        <w:rPr>
+          <w:rFonts w:ascii="Arial" w:hAnsi="Arial" w:cs="Arial"/>
+          <w:sz w:val="24"/>
+          <w:szCs w:val="24"/>
+        </w:rPr>
+        <w:t>cc</w:t>
+      </w:r>
+      <w:proofErr w:type="spellEnd"/>
+      <w:r>
+        <w:rPr>
+          <w:rFonts w:ascii="Arial" w:hAnsi="Arial" w:cs="Arial"/>
+          <w:sz w:val="24"/>
+          <w:szCs w:val="24"/>
+        </w:rPr>
+        <w:t>), havia uma lógica de sempre escrever, mas agora temos uma condiç</w:t>
       </w:r>
       <w:r>
         <w:rPr>
@@ -5958,24 +7264,116 @@
           <w:sz w:val="24"/>
           <w:szCs w:val="24"/>
         </w:rPr>
-        <w:t xml:space="preserve"> Assim, na linha “assign</w:t>
-      </w:r>
-      <w:r>
-        <w:rPr>
-          <w:rFonts w:ascii="Arial" w:hAnsi="Arial" w:cs="Arial"/>
-          <w:sz w:val="24"/>
-          <w:szCs w:val="24"/>
-        </w:rPr>
-        <w:t xml:space="preserve"> RegWrite = RegW &amp; CondEX” colocamos “</w:t>
-      </w:r>
-      <w:r>
-        <w:rPr>
-          <w:rFonts w:ascii="Arial" w:hAnsi="Arial" w:cs="Arial"/>
-          <w:sz w:val="24"/>
-          <w:szCs w:val="24"/>
-        </w:rPr>
-        <w:t>&amp; ~NoWrite”, assim, ele não escreverá somente nos casos em que NoWrite</w:t>
-      </w:r>
+        <w:t xml:space="preserve"> Assim, na linha “</w:t>
+      </w:r>
+      <w:proofErr w:type="spellStart"/>
+      <w:r>
+        <w:rPr>
+          <w:rFonts w:ascii="Arial" w:hAnsi="Arial" w:cs="Arial"/>
+          <w:sz w:val="24"/>
+          <w:szCs w:val="24"/>
+        </w:rPr>
+        <w:t>assign</w:t>
+      </w:r>
+      <w:proofErr w:type="spellEnd"/>
+      <w:r>
+        <w:rPr>
+          <w:rFonts w:ascii="Arial" w:hAnsi="Arial" w:cs="Arial"/>
+          <w:sz w:val="24"/>
+          <w:szCs w:val="24"/>
+        </w:rPr>
+        <w:t xml:space="preserve"> </w:t>
+      </w:r>
+      <w:proofErr w:type="spellStart"/>
+      <w:r>
+        <w:rPr>
+          <w:rFonts w:ascii="Arial" w:hAnsi="Arial" w:cs="Arial"/>
+          <w:sz w:val="24"/>
+          <w:szCs w:val="24"/>
+        </w:rPr>
+        <w:t>RegWrite</w:t>
+      </w:r>
+      <w:proofErr w:type="spellEnd"/>
+      <w:r>
+        <w:rPr>
+          <w:rFonts w:ascii="Arial" w:hAnsi="Arial" w:cs="Arial"/>
+          <w:sz w:val="24"/>
+          <w:szCs w:val="24"/>
+        </w:rPr>
+        <w:t xml:space="preserve"> = </w:t>
+      </w:r>
+      <w:proofErr w:type="spellStart"/>
+      <w:r>
+        <w:rPr>
+          <w:rFonts w:ascii="Arial" w:hAnsi="Arial" w:cs="Arial"/>
+          <w:sz w:val="24"/>
+          <w:szCs w:val="24"/>
+        </w:rPr>
+        <w:t>RegW</w:t>
+      </w:r>
+      <w:proofErr w:type="spellEnd"/>
+      <w:r>
+        <w:rPr>
+          <w:rFonts w:ascii="Arial" w:hAnsi="Arial" w:cs="Arial"/>
+          <w:sz w:val="24"/>
+          <w:szCs w:val="24"/>
+        </w:rPr>
+        <w:t xml:space="preserve"> &amp; </w:t>
+      </w:r>
+      <w:proofErr w:type="spellStart"/>
+      <w:r>
+        <w:rPr>
+          <w:rFonts w:ascii="Arial" w:hAnsi="Arial" w:cs="Arial"/>
+          <w:sz w:val="24"/>
+          <w:szCs w:val="24"/>
+        </w:rPr>
+        <w:t>CondEX</w:t>
+      </w:r>
+      <w:proofErr w:type="spellEnd"/>
+      <w:r>
+        <w:rPr>
+          <w:rFonts w:ascii="Arial" w:hAnsi="Arial" w:cs="Arial"/>
+          <w:sz w:val="24"/>
+          <w:szCs w:val="24"/>
+        </w:rPr>
+        <w:t>” colocamos “</w:t>
+      </w:r>
+      <w:r>
+        <w:rPr>
+          <w:rFonts w:ascii="Arial" w:hAnsi="Arial" w:cs="Arial"/>
+          <w:sz w:val="24"/>
+          <w:szCs w:val="24"/>
+        </w:rPr>
+        <w:t>&amp; ~</w:t>
+      </w:r>
+      <w:proofErr w:type="spellStart"/>
+      <w:r>
+        <w:rPr>
+          <w:rFonts w:ascii="Arial" w:hAnsi="Arial" w:cs="Arial"/>
+          <w:sz w:val="24"/>
+          <w:szCs w:val="24"/>
+        </w:rPr>
+        <w:t>NoWrite</w:t>
+      </w:r>
+      <w:proofErr w:type="spellEnd"/>
+      <w:r>
+        <w:rPr>
+          <w:rFonts w:ascii="Arial" w:hAnsi="Arial" w:cs="Arial"/>
+          <w:sz w:val="24"/>
+          <w:szCs w:val="24"/>
+        </w:rPr>
+        <w:t xml:space="preserve">”, assim, ele não escreverá somente nos casos em que </w:t>
+      </w:r>
+      <w:proofErr w:type="spellStart"/>
+      <w:r>
+        <w:rPr>
+          <w:rFonts w:ascii="Arial" w:hAnsi="Arial" w:cs="Arial"/>
+          <w:sz w:val="24"/>
+          <w:szCs w:val="24"/>
+        </w:rPr>
+        <w:t>NoWrite</w:t>
+      </w:r>
+      <w:proofErr w:type="spellEnd"/>
       <w:r>
         <w:rPr>
           <w:rFonts w:ascii="Arial" w:hAnsi="Arial" w:cs="Arial"/>
@@ -6083,7 +7481,25 @@
           <w:sz w:val="24"/>
           <w:szCs w:val="24"/>
         </w:rPr>
-        <w:t>A função TST em assembly é usada para testar bits específicos de um valor. Em um processador ARM, a instrução TST realiza uma operação AND bit a bit entre dois registradores ou entre um registrador e um valor imediato, e atualiza as flags do processador com base no resultado. Por exemplo, TST R1, R2 realiza a operação AND entre os valores dos registradores R1 e R2, e atualiza as flags sem armazenar o resultado.</w:t>
+        <w:t xml:space="preserve">A função TST em </w:t>
+      </w:r>
+      <w:proofErr w:type="spellStart"/>
+      <w:r>
+        <w:rPr>
+          <w:rFonts w:ascii="Arial" w:hAnsi="Arial" w:cs="Arial"/>
+          <w:sz w:val="24"/>
+          <w:szCs w:val="24"/>
+        </w:rPr>
+        <w:t>assembly</w:t>
+      </w:r>
+      <w:proofErr w:type="spellEnd"/>
+      <w:r>
+        <w:rPr>
+          <w:rFonts w:ascii="Arial" w:hAnsi="Arial" w:cs="Arial"/>
+          <w:sz w:val="24"/>
+          <w:szCs w:val="24"/>
+        </w:rPr>
+        <w:t xml:space="preserve"> é usada para testar bits específicos de um valor. Em um processador ARM, a instrução TST realiza uma operação AND bit a bit entre dois registradores ou entre um registrador e um valor imediato, e atualiza as flags do processador com base no resultado. Por exemplo, TST R1, R2 realiza a operação AND entre os valores dos registradores R1 e R2, e atualiza as flags sem armazenar o resultado.</w:t>
       </w:r>
     </w:p>
     <w:p>
@@ -6110,15 +7526,69 @@
           <w:sz w:val="24"/>
           <w:szCs w:val="24"/>
         </w:rPr>
-        <w:t xml:space="preserve">, então aproveitaremos a flag NoWrite para indicar isso ao criarmos mais um caso no decoder para executar o TST </w:t>
-      </w:r>
-      <w:r>
-        <w:rPr>
-          <w:rFonts w:ascii="Arial" w:hAnsi="Arial" w:cs="Arial"/>
-          <w:sz w:val="24"/>
-          <w:szCs w:val="24"/>
-        </w:rPr>
-        <w:t xml:space="preserve">(cmd = 1000) </w:t>
+        <w:t xml:space="preserve">, então aproveitaremos a flag </w:t>
+      </w:r>
+      <w:proofErr w:type="spellStart"/>
+      <w:r>
+        <w:rPr>
+          <w:rFonts w:ascii="Arial" w:hAnsi="Arial" w:cs="Arial"/>
+          <w:sz w:val="24"/>
+          <w:szCs w:val="24"/>
+        </w:rPr>
+        <w:t>NoWrite</w:t>
+      </w:r>
+      <w:proofErr w:type="spellEnd"/>
+      <w:r>
+        <w:rPr>
+          <w:rFonts w:ascii="Arial" w:hAnsi="Arial" w:cs="Arial"/>
+          <w:sz w:val="24"/>
+          <w:szCs w:val="24"/>
+        </w:rPr>
+        <w:t xml:space="preserve"> para indicar isso ao criarmos mais um caso no </w:t>
+      </w:r>
+      <w:proofErr w:type="spellStart"/>
+      <w:r>
+        <w:rPr>
+          <w:rFonts w:ascii="Arial" w:hAnsi="Arial" w:cs="Arial"/>
+          <w:sz w:val="24"/>
+          <w:szCs w:val="24"/>
+        </w:rPr>
+        <w:t>decoder</w:t>
+      </w:r>
+      <w:proofErr w:type="spellEnd"/>
+      <w:r>
+        <w:rPr>
+          <w:rFonts w:ascii="Arial" w:hAnsi="Arial" w:cs="Arial"/>
+          <w:sz w:val="24"/>
+          <w:szCs w:val="24"/>
+        </w:rPr>
+        <w:t xml:space="preserve"> para executar o TST </w:t>
+      </w:r>
+      <w:r>
+        <w:rPr>
+          <w:rFonts w:ascii="Arial" w:hAnsi="Arial" w:cs="Arial"/>
+          <w:sz w:val="24"/>
+          <w:szCs w:val="24"/>
+        </w:rPr>
+        <w:t>(</w:t>
+      </w:r>
+      <w:proofErr w:type="spellStart"/>
+      <w:r>
+        <w:rPr>
+          <w:rFonts w:ascii="Arial" w:hAnsi="Arial" w:cs="Arial"/>
+          <w:sz w:val="24"/>
+          <w:szCs w:val="24"/>
+        </w:rPr>
+        <w:t>cmd</w:t>
+      </w:r>
+      <w:proofErr w:type="spellEnd"/>
+      <w:r>
+        <w:rPr>
+          <w:rFonts w:ascii="Arial" w:hAnsi="Arial" w:cs="Arial"/>
+          <w:sz w:val="24"/>
+          <w:szCs w:val="24"/>
+        </w:rPr>
+        <w:t xml:space="preserve"> = 1000) </w:t>
       </w:r>
       <w:r>
         <w:rPr>
@@ -6134,15 +7604,69 @@
           <w:sz w:val="24"/>
           <w:szCs w:val="24"/>
         </w:rPr>
-        <w:t>, onde teremos um and sendo executado quando NoW</w:t>
-      </w:r>
-      <w:r>
-        <w:rPr>
-          <w:rFonts w:ascii="Arial" w:hAnsi="Arial" w:cs="Arial"/>
-          <w:sz w:val="24"/>
-          <w:szCs w:val="24"/>
-        </w:rPr>
-        <w:t>rite for igua a 1</w:t>
+        <w:t xml:space="preserve">, onde teremos um </w:t>
+      </w:r>
+      <w:proofErr w:type="spellStart"/>
+      <w:r>
+        <w:rPr>
+          <w:rFonts w:ascii="Arial" w:hAnsi="Arial" w:cs="Arial"/>
+          <w:sz w:val="24"/>
+          <w:szCs w:val="24"/>
+        </w:rPr>
+        <w:t>and</w:t>
+      </w:r>
+      <w:proofErr w:type="spellEnd"/>
+      <w:r>
+        <w:rPr>
+          <w:rFonts w:ascii="Arial" w:hAnsi="Arial" w:cs="Arial"/>
+          <w:sz w:val="24"/>
+          <w:szCs w:val="24"/>
+        </w:rPr>
+        <w:t xml:space="preserve"> sendo executado quando </w:t>
+      </w:r>
+      <w:proofErr w:type="spellStart"/>
+      <w:r>
+        <w:rPr>
+          <w:rFonts w:ascii="Arial" w:hAnsi="Arial" w:cs="Arial"/>
+          <w:sz w:val="24"/>
+          <w:szCs w:val="24"/>
+        </w:rPr>
+        <w:t>NoW</w:t>
+      </w:r>
+      <w:r>
+        <w:rPr>
+          <w:rFonts w:ascii="Arial" w:hAnsi="Arial" w:cs="Arial"/>
+          <w:sz w:val="24"/>
+          <w:szCs w:val="24"/>
+        </w:rPr>
+        <w:t>rite</w:t>
+      </w:r>
+      <w:proofErr w:type="spellEnd"/>
+      <w:r>
+        <w:rPr>
+          <w:rFonts w:ascii="Arial" w:hAnsi="Arial" w:cs="Arial"/>
+          <w:sz w:val="24"/>
+          <w:szCs w:val="24"/>
+        </w:rPr>
+        <w:t xml:space="preserve"> for </w:t>
+      </w:r>
+      <w:proofErr w:type="spellStart"/>
+      <w:r>
+        <w:rPr>
+          <w:rFonts w:ascii="Arial" w:hAnsi="Arial" w:cs="Arial"/>
+          <w:sz w:val="24"/>
+          <w:szCs w:val="24"/>
+        </w:rPr>
+        <w:t>igua</w:t>
+      </w:r>
+      <w:proofErr w:type="spellEnd"/>
+      <w:r>
+        <w:rPr>
+          <w:rFonts w:ascii="Arial" w:hAnsi="Arial" w:cs="Arial"/>
+          <w:sz w:val="24"/>
+          <w:szCs w:val="24"/>
+        </w:rPr>
+        <w:t xml:space="preserve"> a 1</w:t>
       </w:r>
       <w:r>
         <w:rPr>
@@ -6235,7 +7759,25 @@
           <w:sz w:val="24"/>
           <w:szCs w:val="24"/>
         </w:rPr>
-        <w:t>A função EOR em assembly é usada para realizar uma operação XOR (Exclusive OR) bit a bit entre dois valores. Em um processador ARM, a instrução EOR realiza a operação XOR entre dois registradores ou entre um registrador e um valor imediato, e armazena o resultado em um registrador de destino. Por exemplo, EOR R1, R2, R3 realiza a operação XOR entre os valores dos registradores R2 e R3, e armazena o resultado no registrador R1.</w:t>
+        <w:t xml:space="preserve">A função EOR em </w:t>
+      </w:r>
+      <w:proofErr w:type="spellStart"/>
+      <w:r>
+        <w:rPr>
+          <w:rFonts w:ascii="Arial" w:hAnsi="Arial" w:cs="Arial"/>
+          <w:sz w:val="24"/>
+          <w:szCs w:val="24"/>
+        </w:rPr>
+        <w:t>assembly</w:t>
+      </w:r>
+      <w:proofErr w:type="spellEnd"/>
+      <w:r>
+        <w:rPr>
+          <w:rFonts w:ascii="Arial" w:hAnsi="Arial" w:cs="Arial"/>
+          <w:sz w:val="24"/>
+          <w:szCs w:val="24"/>
+        </w:rPr>
+        <w:t xml:space="preserve"> é usada para realizar uma operação XOR (Exclusive OR) bit a bit entre dois valores. Em um processador ARM, a instrução EOR realiza a operação XOR entre dois registradores ou entre um registrador e um valor imediato, e armazena o resultado em um registrador de destino. Por exemplo, EOR R1, R2, R3 realiza a operação XOR entre os valores dos registradores R2 e R3, e armazena o resultado no registrador R1.</w:t>
       </w:r>
     </w:p>
     <w:p>
@@ -6254,7 +7796,25 @@
           <w:sz w:val="24"/>
           <w:szCs w:val="24"/>
         </w:rPr>
-        <w:t>Nesse caso, o cmd para o EOR</w:t>
+        <w:t xml:space="preserve">Nesse caso, o </w:t>
+      </w:r>
+      <w:proofErr w:type="spellStart"/>
+      <w:r>
+        <w:rPr>
+          <w:rFonts w:ascii="Arial" w:hAnsi="Arial" w:cs="Arial"/>
+          <w:sz w:val="24"/>
+          <w:szCs w:val="24"/>
+        </w:rPr>
+        <w:t>cmd</w:t>
+      </w:r>
+      <w:proofErr w:type="spellEnd"/>
+      <w:r>
+        <w:rPr>
+          <w:rFonts w:ascii="Arial" w:hAnsi="Arial" w:cs="Arial"/>
+          <w:sz w:val="24"/>
+          <w:szCs w:val="24"/>
+        </w:rPr>
+        <w:t xml:space="preserve"> para o EOR</w:t>
       </w:r>
       <w:r>
         <w:rPr>
@@ -6302,15 +7862,43 @@
           <w:sz w:val="24"/>
           <w:szCs w:val="24"/>
         </w:rPr>
-        <w:t xml:space="preserve"> tendo somente soma, subtração, and e </w:t>
-      </w:r>
-      <w:r>
-        <w:rPr>
-          <w:rFonts w:ascii="Arial" w:hAnsi="Arial" w:cs="Arial"/>
-          <w:sz w:val="24"/>
-          <w:szCs w:val="24"/>
-        </w:rPr>
-        <w:t>or,</w:t>
+        <w:t xml:space="preserve"> tendo somente soma, subtração, </w:t>
+      </w:r>
+      <w:proofErr w:type="spellStart"/>
+      <w:r>
+        <w:rPr>
+          <w:rFonts w:ascii="Arial" w:hAnsi="Arial" w:cs="Arial"/>
+          <w:sz w:val="24"/>
+          <w:szCs w:val="24"/>
+        </w:rPr>
+        <w:t>and</w:t>
+      </w:r>
+      <w:proofErr w:type="spellEnd"/>
+      <w:r>
+        <w:rPr>
+          <w:rFonts w:ascii="Arial" w:hAnsi="Arial" w:cs="Arial"/>
+          <w:sz w:val="24"/>
+          <w:szCs w:val="24"/>
+        </w:rPr>
+        <w:t xml:space="preserve"> e </w:t>
+      </w:r>
+      <w:proofErr w:type="spellStart"/>
+      <w:r>
+        <w:rPr>
+          <w:rFonts w:ascii="Arial" w:hAnsi="Arial" w:cs="Arial"/>
+          <w:sz w:val="24"/>
+          <w:szCs w:val="24"/>
+        </w:rPr>
+        <w:t>or</w:t>
+      </w:r>
+      <w:proofErr w:type="spellEnd"/>
+      <w:r>
+        <w:rPr>
+          <w:rFonts w:ascii="Arial" w:hAnsi="Arial" w:cs="Arial"/>
+          <w:sz w:val="24"/>
+          <w:szCs w:val="24"/>
+        </w:rPr>
+        <w:t>,</w:t>
       </w:r>
       <w:r>
         <w:rPr>
@@ -6334,7 +7922,25 @@
           <w:sz w:val="24"/>
           <w:szCs w:val="24"/>
         </w:rPr>
-        <w:t xml:space="preserve"> ou seja, Rd &lt;- Rn ^ Src2.</w:t>
+        <w:t xml:space="preserve"> ou seja, Rd &lt;- </w:t>
+      </w:r>
+      <w:proofErr w:type="spellStart"/>
+      <w:r>
+        <w:rPr>
+          <w:rFonts w:ascii="Arial" w:hAnsi="Arial" w:cs="Arial"/>
+          <w:sz w:val="24"/>
+          <w:szCs w:val="24"/>
+        </w:rPr>
+        <w:t>Rn</w:t>
+      </w:r>
+      <w:proofErr w:type="spellEnd"/>
+      <w:r>
+        <w:rPr>
+          <w:rFonts w:ascii="Arial" w:hAnsi="Arial" w:cs="Arial"/>
+          <w:sz w:val="24"/>
+          <w:szCs w:val="24"/>
+        </w:rPr>
+        <w:t xml:space="preserve"> ^ Src2.</w:t>
       </w:r>
     </w:p>
     <w:p>
@@ -6353,7 +7959,25 @@
           <w:sz w:val="24"/>
           <w:szCs w:val="24"/>
         </w:rPr>
-        <w:t>Além disso, o ALUControl tem somente 2 bits para selecionar as operações desejadas, então, para acrescentar mais uma (EOR), deveremos acrescentar mais um bit, totalizando 3 bits</w:t>
+        <w:t xml:space="preserve">Além disso, o </w:t>
+      </w:r>
+      <w:proofErr w:type="spellStart"/>
+      <w:r>
+        <w:rPr>
+          <w:rFonts w:ascii="Arial" w:hAnsi="Arial" w:cs="Arial"/>
+          <w:sz w:val="24"/>
+          <w:szCs w:val="24"/>
+        </w:rPr>
+        <w:t>ALUControl</w:t>
+      </w:r>
+      <w:proofErr w:type="spellEnd"/>
+      <w:r>
+        <w:rPr>
+          <w:rFonts w:ascii="Arial" w:hAnsi="Arial" w:cs="Arial"/>
+          <w:sz w:val="24"/>
+          <w:szCs w:val="24"/>
+        </w:rPr>
+        <w:t xml:space="preserve"> tem somente 2 bits para selecionar as operações desejadas, então, para acrescentar mais uma (EOR), deveremos acrescentar mais um bit, totalizando 3 bits</w:t>
       </w:r>
       <w:r>
         <w:rPr>
@@ -6377,7 +8001,34 @@
           <w:sz w:val="24"/>
           <w:szCs w:val="24"/>
         </w:rPr>
-        <w:t xml:space="preserve"> Isso também implicará na mudanças em todos os pontos em que temos parâmetros relacionados a ALUC</w:t>
+        <w:t xml:space="preserve"> Isso também implicará </w:t>
+      </w:r>
+      <w:proofErr w:type="gramStart"/>
+      <w:r>
+        <w:rPr>
+          <w:rFonts w:ascii="Arial" w:hAnsi="Arial" w:cs="Arial"/>
+          <w:sz w:val="24"/>
+          <w:szCs w:val="24"/>
+        </w:rPr>
+        <w:t>na mudanças</w:t>
+      </w:r>
+      <w:proofErr w:type="gramEnd"/>
+      <w:r>
+        <w:rPr>
+          <w:rFonts w:ascii="Arial" w:hAnsi="Arial" w:cs="Arial"/>
+          <w:sz w:val="24"/>
+          <w:szCs w:val="24"/>
+        </w:rPr>
+        <w:t xml:space="preserve"> em todos os pontos em que temos parâmetros relacionados a </w:t>
+      </w:r>
+      <w:proofErr w:type="spellStart"/>
+      <w:r>
+        <w:rPr>
+          <w:rFonts w:ascii="Arial" w:hAnsi="Arial" w:cs="Arial"/>
+          <w:sz w:val="24"/>
+          <w:szCs w:val="24"/>
+        </w:rPr>
+        <w:t>ALUC</w:t>
       </w:r>
       <w:r>
         <w:rPr>
@@ -6387,29 +8038,76 @@
         </w:rPr>
         <w:t>ontrol</w:t>
       </w:r>
-      <w:r>
-        <w:rPr>
-          <w:rFonts w:ascii="Arial" w:hAnsi="Arial" w:cs="Arial"/>
-          <w:sz w:val="24"/>
-          <w:szCs w:val="24"/>
-        </w:rPr>
-        <w:t xml:space="preserve">, como nos módulos arm, </w:t>
-      </w:r>
-      <w:r>
-        <w:rPr>
-          <w:rFonts w:ascii="Arial" w:hAnsi="Arial" w:cs="Arial"/>
-          <w:sz w:val="24"/>
-          <w:szCs w:val="24"/>
-        </w:rPr>
-        <w:t>controller,</w:t>
-      </w:r>
-      <w:r>
-        <w:rPr>
-          <w:rFonts w:ascii="Arial" w:hAnsi="Arial" w:cs="Arial"/>
-          <w:sz w:val="24"/>
-          <w:szCs w:val="24"/>
-        </w:rPr>
-        <w:t xml:space="preserve"> decoder, </w:t>
+      <w:proofErr w:type="spellEnd"/>
+      <w:r>
+        <w:rPr>
+          <w:rFonts w:ascii="Arial" w:hAnsi="Arial" w:cs="Arial"/>
+          <w:sz w:val="24"/>
+          <w:szCs w:val="24"/>
+        </w:rPr>
+        <w:t xml:space="preserve">, como nos módulos </w:t>
+      </w:r>
+      <w:proofErr w:type="spellStart"/>
+      <w:r>
+        <w:rPr>
+          <w:rFonts w:ascii="Arial" w:hAnsi="Arial" w:cs="Arial"/>
+          <w:sz w:val="24"/>
+          <w:szCs w:val="24"/>
+        </w:rPr>
+        <w:t>arm</w:t>
+      </w:r>
+      <w:proofErr w:type="spellEnd"/>
+      <w:r>
+        <w:rPr>
+          <w:rFonts w:ascii="Arial" w:hAnsi="Arial" w:cs="Arial"/>
+          <w:sz w:val="24"/>
+          <w:szCs w:val="24"/>
+        </w:rPr>
+        <w:t xml:space="preserve">, </w:t>
+      </w:r>
+      <w:proofErr w:type="spellStart"/>
+      <w:r>
+        <w:rPr>
+          <w:rFonts w:ascii="Arial" w:hAnsi="Arial" w:cs="Arial"/>
+          <w:sz w:val="24"/>
+          <w:szCs w:val="24"/>
+        </w:rPr>
+        <w:t>controller</w:t>
+      </w:r>
+      <w:proofErr w:type="spellEnd"/>
+      <w:r>
+        <w:rPr>
+          <w:rFonts w:ascii="Arial" w:hAnsi="Arial" w:cs="Arial"/>
+          <w:sz w:val="24"/>
+          <w:szCs w:val="24"/>
+        </w:rPr>
+        <w:t>,</w:t>
+      </w:r>
+      <w:r>
+        <w:rPr>
+          <w:rFonts w:ascii="Arial" w:hAnsi="Arial" w:cs="Arial"/>
+          <w:sz w:val="24"/>
+          <w:szCs w:val="24"/>
+        </w:rPr>
+        <w:t xml:space="preserve"> </w:t>
+      </w:r>
+      <w:proofErr w:type="spellStart"/>
+      <w:r>
+        <w:rPr>
+          <w:rFonts w:ascii="Arial" w:hAnsi="Arial" w:cs="Arial"/>
+          <w:sz w:val="24"/>
+          <w:szCs w:val="24"/>
+        </w:rPr>
+        <w:t>decoder</w:t>
+      </w:r>
+      <w:proofErr w:type="spellEnd"/>
+      <w:r>
+        <w:rPr>
+          <w:rFonts w:ascii="Arial" w:hAnsi="Arial" w:cs="Arial"/>
+          <w:sz w:val="24"/>
+          <w:szCs w:val="24"/>
+        </w:rPr>
+        <w:t xml:space="preserve">, </w:t>
       </w:r>
       <w:r>
         <w:rPr>
@@ -6425,8 +8123,18 @@
           <w:sz w:val="24"/>
           <w:szCs w:val="24"/>
         </w:rPr>
-        <w:t xml:space="preserve"> todos os casos já existentes e que criamos no ALU decoder</w:t>
-      </w:r>
+        <w:t xml:space="preserve"> todos os casos já existentes e que criamos no ALU </w:t>
+      </w:r>
+      <w:proofErr w:type="spellStart"/>
+      <w:r>
+        <w:rPr>
+          <w:rFonts w:ascii="Arial" w:hAnsi="Arial" w:cs="Arial"/>
+          <w:sz w:val="24"/>
+          <w:szCs w:val="24"/>
+        </w:rPr>
+        <w:t>decoder</w:t>
+      </w:r>
+      <w:proofErr w:type="spellEnd"/>
       <w:r>
         <w:rPr>
           <w:rFonts w:ascii="Arial" w:hAnsi="Arial" w:cs="Arial"/>
@@ -6441,8 +8149,18 @@
           <w:sz w:val="24"/>
           <w:szCs w:val="24"/>
         </w:rPr>
-        <w:t xml:space="preserve"> mais um caso para a nova função, o  XOR</w:t>
-      </w:r>
+        <w:t xml:space="preserve"> mais um caso para a nova função, </w:t>
+      </w:r>
+      <w:proofErr w:type="gramStart"/>
+      <w:r>
+        <w:rPr>
+          <w:rFonts w:ascii="Arial" w:hAnsi="Arial" w:cs="Arial"/>
+          <w:sz w:val="24"/>
+          <w:szCs w:val="24"/>
+        </w:rPr>
+        <w:t>o  XOR</w:t>
+      </w:r>
+      <w:proofErr w:type="gramEnd"/>
       <w:r>
         <w:rPr>
           <w:rFonts w:ascii="Arial" w:hAnsi="Arial" w:cs="Arial"/>
@@ -6552,15 +8270,35 @@
           <w:sz w:val="24"/>
           <w:szCs w:val="24"/>
         </w:rPr>
-        <w:t xml:space="preserve"> modificadas e implementações no código  </w:t>
-      </w:r>
-      <w:r>
-        <w:rPr>
-          <w:rFonts w:ascii="Arial" w:hAnsi="Arial" w:cs="Arial"/>
-          <w:sz w:val="24"/>
-          <w:szCs w:val="24"/>
-        </w:rPr>
-        <w:t xml:space="preserve">versionados </w:t>
+        <w:t xml:space="preserve"> modificadas e implementações no </w:t>
+      </w:r>
+      <w:proofErr w:type="gramStart"/>
+      <w:r>
+        <w:rPr>
+          <w:rFonts w:ascii="Arial" w:hAnsi="Arial" w:cs="Arial"/>
+          <w:sz w:val="24"/>
+          <w:szCs w:val="24"/>
+        </w:rPr>
+        <w:t xml:space="preserve">código  </w:t>
+      </w:r>
+      <w:proofErr w:type="spellStart"/>
+      <w:r>
+        <w:rPr>
+          <w:rFonts w:ascii="Arial" w:hAnsi="Arial" w:cs="Arial"/>
+          <w:sz w:val="24"/>
+          <w:szCs w:val="24"/>
+        </w:rPr>
+        <w:t>versionados</w:t>
+      </w:r>
+      <w:proofErr w:type="spellEnd"/>
+      <w:proofErr w:type="gramEnd"/>
+      <w:r>
+        <w:rPr>
+          <w:rFonts w:ascii="Arial" w:hAnsi="Arial" w:cs="Arial"/>
+          <w:sz w:val="24"/>
+          <w:szCs w:val="24"/>
+        </w:rPr>
+        <w:t xml:space="preserve"> </w:t>
       </w:r>
       <w:r>
         <w:rPr>
@@ -6584,8 +8322,18 @@
           <w:sz w:val="24"/>
           <w:szCs w:val="24"/>
         </w:rPr>
-        <w:t>https://github.com/Guilherme227/armsinglecycle</w:t>
-      </w:r>
+        <w:t>https://github.com/Guilherme227/</w:t>
+      </w:r>
+      <w:proofErr w:type="spellStart"/>
+      <w:r>
+        <w:rPr>
+          <w:rFonts w:ascii="Arial" w:hAnsi="Arial" w:cs="Arial"/>
+          <w:sz w:val="24"/>
+          <w:szCs w:val="24"/>
+        </w:rPr>
+        <w:t>armsinglecycle</w:t>
+      </w:r>
+      <w:proofErr w:type="spellEnd"/>
       <w:r>
         <w:rPr>
           <w:rFonts w:ascii="Arial" w:hAnsi="Arial" w:cs="Arial"/>
@@ -6635,7 +8383,120 @@
           <w:sz w:val="24"/>
           <w:szCs w:val="24"/>
         </w:rPr>
-        <w:t xml:space="preserve"> para validarmos se nossas funções estão funcionando corretamente.</w:t>
+        <w:t xml:space="preserve"> para validarmos se nossas funções estão funcionando corretamente</w:t>
+      </w:r>
+      <w:r>
+        <w:rPr>
+          <w:rFonts w:ascii="Arial" w:hAnsi="Arial" w:cs="Arial"/>
+          <w:sz w:val="24"/>
+          <w:szCs w:val="24"/>
+        </w:rPr>
+        <w:t>. Segue abaixo na Figura 7.</w:t>
+      </w:r>
+    </w:p>
+    <w:p>
+      <w:pPr>
+        <w:keepNext/>
+        <w:spacing w:line="360" w:lineRule="auto"/>
+        <w:jc w:val="center"/>
+      </w:pPr>
+      <w:r>
+        <w:rPr>
+          <w:rFonts w:ascii="Arial" w:hAnsi="Arial" w:cs="Arial"/>
+          <w:sz w:val="24"/>
+          <w:szCs w:val="24"/>
+        </w:rPr>
+        <w:lastRenderedPageBreak/>
+        <w:drawing>
+          <wp:inline distT="0" distB="0" distL="0" distR="0" wp14:anchorId="2C9E93D5" wp14:editId="59E49909">
+            <wp:extent cx="2888721" cy="4356100"/>
+            <wp:effectExtent l="0" t="0" r="6985" b="6350"/>
+            <wp:docPr id="1258623127" name="Imagem 1" descr="Tabela&#10;&#10;O conteúdo gerado por IA pode estar incorreto."/>
+            <wp:cNvGraphicFramePr>
+              <a:graphicFrameLocks xmlns:a="http://schemas.openxmlformats.org/drawingml/2006/main" noChangeAspect="1"/>
+            </wp:cNvGraphicFramePr>
+            <a:graphic xmlns:a="http://schemas.openxmlformats.org/drawingml/2006/main">
+              <a:graphicData uri="http://schemas.openxmlformats.org/drawingml/2006/picture">
+                <pic:pic xmlns:pic="http://schemas.openxmlformats.org/drawingml/2006/picture">
+                  <pic:nvPicPr>
+                    <pic:cNvPr id="1258623127" name="Imagem 1" descr="Tabela&#10;&#10;O conteúdo gerado por IA pode estar incorreto."/>
+                    <pic:cNvPicPr/>
+                  </pic:nvPicPr>
+                  <pic:blipFill>
+                    <a:blip r:embed="rId16"/>
+                    <a:stretch>
+                      <a:fillRect/>
+                    </a:stretch>
+                  </pic:blipFill>
+                  <pic:spPr>
+                    <a:xfrm>
+                      <a:off x="0" y="0"/>
+                      <a:ext cx="2894885" cy="4365395"/>
+                    </a:xfrm>
+                    <a:prstGeom prst="rect">
+                      <a:avLst/>
+                    </a:prstGeom>
+                  </pic:spPr>
+                </pic:pic>
+              </a:graphicData>
+            </a:graphic>
+          </wp:inline>
+        </w:drawing>
+      </w:r>
+    </w:p>
+    <w:p>
+      <w:pPr>
+        <w:pStyle w:val="Legenda"/>
+        <w:jc w:val="center"/>
+        <w:rPr>
+          <w:rFonts w:ascii="Arial" w:hAnsi="Arial" w:cs="Arial"/>
+          <w:color w:val="auto"/>
+          <w:sz w:val="24"/>
+          <w:szCs w:val="24"/>
+        </w:rPr>
+      </w:pPr>
+      <w:r>
+        <w:rPr>
+          <w:color w:val="auto"/>
+        </w:rPr>
+        <w:t xml:space="preserve">Figura </w:t>
+      </w:r>
+      <w:r>
+        <w:rPr>
+          <w:color w:val="auto"/>
+        </w:rPr>
+        <w:fldChar w:fldCharType="begin"/>
+      </w:r>
+      <w:r>
+        <w:rPr>
+          <w:color w:val="auto"/>
+        </w:rPr>
+        <w:instrText xml:space="preserve"> SEQ Figura \* ARABIC </w:instrText>
+      </w:r>
+      <w:r>
+        <w:rPr>
+          <w:color w:val="auto"/>
+        </w:rPr>
+        <w:fldChar w:fldCharType="separate"/>
+      </w:r>
+      <w:r>
+        <w:rPr>
+          <w:noProof/>
+          <w:color w:val="auto"/>
+        </w:rPr>
+        <w:t>7</w:t>
+      </w:r>
+      <w:r>
+        <w:rPr>
+          <w:color w:val="auto"/>
+        </w:rPr>
+        <w:fldChar w:fldCharType="end"/>
+      </w:r>
+      <w:r>
+        <w:rPr>
+          <w:color w:val="auto"/>
+        </w:rPr>
+        <w:t xml:space="preserve"> - Arquivo memfile2.s</w:t>
       </w:r>
     </w:p>
     <w:p>
@@ -6652,6 +8513,123 @@
     </w:p>
     <w:p>
       <w:pPr>
+        <w:spacing w:line="360" w:lineRule="auto"/>
+        <w:rPr>
+          <w:rFonts w:ascii="Arial" w:hAnsi="Arial" w:cs="Arial"/>
+          <w:sz w:val="24"/>
+          <w:szCs w:val="24"/>
+        </w:rPr>
+      </w:pPr>
+      <w:r>
+        <w:rPr>
+          <w:rFonts w:ascii="Arial" w:hAnsi="Arial" w:cs="Arial"/>
+          <w:sz w:val="24"/>
+          <w:szCs w:val="24"/>
+        </w:rPr>
+        <w:t xml:space="preserve">Para testarmos a função MOV, utilizamos a simulação do </w:t>
+      </w:r>
+      <w:proofErr w:type="spellStart"/>
+      <w:r>
+        <w:rPr>
+          <w:rFonts w:ascii="Arial" w:hAnsi="Arial" w:cs="Arial"/>
+          <w:sz w:val="24"/>
+          <w:szCs w:val="24"/>
+        </w:rPr>
+        <w:t>modelsim</w:t>
+      </w:r>
+      <w:proofErr w:type="spellEnd"/>
+      <w:r>
+        <w:rPr>
+          <w:rFonts w:ascii="Arial" w:hAnsi="Arial" w:cs="Arial"/>
+          <w:sz w:val="24"/>
+          <w:szCs w:val="24"/>
+        </w:rPr>
+        <w:t xml:space="preserve"> novamente, para demonstrar que MOV R1, #10</w:t>
+      </w:r>
+      <w:r>
+        <w:rPr>
+          <w:rFonts w:ascii="Arial" w:hAnsi="Arial" w:cs="Arial"/>
+          <w:sz w:val="24"/>
+          <w:szCs w:val="24"/>
+        </w:rPr>
+        <w:t xml:space="preserve"> (</w:t>
+      </w:r>
+      <w:r>
+        <w:rPr>
+          <w:rFonts w:ascii="Arial" w:hAnsi="Arial" w:cs="Arial"/>
+          <w:sz w:val="24"/>
+          <w:szCs w:val="24"/>
+        </w:rPr>
+        <w:t>e3a0100a)</w:t>
+      </w:r>
+      <w:r>
+        <w:rPr>
+          <w:rFonts w:ascii="Arial" w:hAnsi="Arial" w:cs="Arial"/>
+          <w:sz w:val="24"/>
+          <w:szCs w:val="24"/>
+        </w:rPr>
+        <w:t xml:space="preserve"> foi executado corretamente.</w:t>
+      </w:r>
+      <w:r>
+        <w:rPr>
+          <w:rFonts w:ascii="Arial" w:hAnsi="Arial" w:cs="Arial"/>
+          <w:sz w:val="24"/>
+          <w:szCs w:val="24"/>
+        </w:rPr>
+        <w:t xml:space="preserve"> Na próxima instrução podemos ver o comando MOV </w:t>
+      </w:r>
+      <w:r>
+        <w:rPr>
+          <w:rFonts w:ascii="Arial" w:hAnsi="Arial" w:cs="Arial"/>
+          <w:sz w:val="24"/>
+          <w:szCs w:val="24"/>
+        </w:rPr>
+        <w:t>R6, R1 também funcionando corretamente.</w:t>
+      </w:r>
+      <w:r>
+        <w:rPr>
+          <w:rFonts w:ascii="Arial" w:hAnsi="Arial" w:cs="Arial"/>
+          <w:sz w:val="24"/>
+          <w:szCs w:val="24"/>
+        </w:rPr>
+        <w:t xml:space="preserve"> Veja Figura 8.</w:t>
+      </w:r>
+      <w:r>
+        <w:rPr>
+          <w:rFonts w:ascii="Arial" w:hAnsi="Arial" w:cs="Arial"/>
+          <w:sz w:val="24"/>
+          <w:szCs w:val="24"/>
+        </w:rPr>
+        <w:t xml:space="preserve"> Além disso, pode ser verificado o </w:t>
+      </w:r>
+      <w:proofErr w:type="spellStart"/>
+      <w:r>
+        <w:rPr>
+          <w:rFonts w:ascii="Arial" w:hAnsi="Arial" w:cs="Arial"/>
+          <w:sz w:val="24"/>
+          <w:szCs w:val="24"/>
+        </w:rPr>
+        <w:t>MovFlang</w:t>
+      </w:r>
+      <w:proofErr w:type="spellEnd"/>
+      <w:r>
+        <w:rPr>
+          <w:rFonts w:ascii="Arial" w:hAnsi="Arial" w:cs="Arial"/>
+          <w:sz w:val="24"/>
+          <w:szCs w:val="24"/>
+        </w:rPr>
+        <w:t xml:space="preserve"> com valor 1.</w:t>
+      </w:r>
+    </w:p>
+    <w:p>
+      <w:pPr>
+        <w:keepNext/>
+        <w:spacing w:line="360" w:lineRule="auto"/>
+        <w:rPr>
+          <w:rFonts w:ascii="Arial" w:hAnsi="Arial" w:cs="Arial"/>
+        </w:rPr>
+      </w:pPr>
+      <w:r>
         <w:rPr>
           <w:rFonts w:ascii="Arial" w:hAnsi="Arial" w:cs="Arial"/>
           <w:b/>
@@ -6659,21 +8637,111 @@
           <w:sz w:val="24"/>
           <w:szCs w:val="24"/>
         </w:rPr>
-      </w:pPr>
-    </w:p>
-    <w:p>
-      <w:pPr>
+        <w:drawing>
+          <wp:inline distT="0" distB="0" distL="0" distR="0" wp14:anchorId="6E09BC2E" wp14:editId="7E50C863">
+            <wp:extent cx="5760720" cy="2108835"/>
+            <wp:effectExtent l="0" t="0" r="0" b="5715"/>
+            <wp:docPr id="252465213" name="Imagem 1" descr="Diagrama&#10;&#10;O conteúdo gerado por IA pode estar incorreto."/>
+            <wp:cNvGraphicFramePr>
+              <a:graphicFrameLocks xmlns:a="http://schemas.openxmlformats.org/drawingml/2006/main" noChangeAspect="1"/>
+            </wp:cNvGraphicFramePr>
+            <a:graphic xmlns:a="http://schemas.openxmlformats.org/drawingml/2006/main">
+              <a:graphicData uri="http://schemas.openxmlformats.org/drawingml/2006/picture">
+                <pic:pic xmlns:pic="http://schemas.openxmlformats.org/drawingml/2006/picture">
+                  <pic:nvPicPr>
+                    <pic:cNvPr id="252465213" name="Imagem 1" descr="Diagrama&#10;&#10;O conteúdo gerado por IA pode estar incorreto."/>
+                    <pic:cNvPicPr/>
+                  </pic:nvPicPr>
+                  <pic:blipFill>
+                    <a:blip r:embed="rId17"/>
+                    <a:stretch>
+                      <a:fillRect/>
+                    </a:stretch>
+                  </pic:blipFill>
+                  <pic:spPr>
+                    <a:xfrm>
+                      <a:off x="0" y="0"/>
+                      <a:ext cx="5760720" cy="2108835"/>
+                    </a:xfrm>
+                    <a:prstGeom prst="rect">
+                      <a:avLst/>
+                    </a:prstGeom>
+                  </pic:spPr>
+                </pic:pic>
+              </a:graphicData>
+            </a:graphic>
+          </wp:inline>
+        </w:drawing>
+      </w:r>
+    </w:p>
+    <w:p>
+      <w:pPr>
+        <w:pStyle w:val="Legenda"/>
+        <w:spacing w:line="360" w:lineRule="auto"/>
+        <w:jc w:val="center"/>
         <w:rPr>
           <w:rFonts w:ascii="Arial" w:hAnsi="Arial" w:cs="Arial"/>
           <w:b/>
           <w:bCs/>
-          <w:sz w:val="24"/>
-          <w:szCs w:val="24"/>
-        </w:rPr>
-      </w:pPr>
-    </w:p>
-    <w:p>
-      <w:pPr>
+          <w:color w:val="auto"/>
+          <w:sz w:val="24"/>
+          <w:szCs w:val="24"/>
+        </w:rPr>
+      </w:pPr>
+      <w:r>
+        <w:rPr>
+          <w:rFonts w:ascii="Arial" w:hAnsi="Arial" w:cs="Arial"/>
+          <w:color w:val="auto"/>
+        </w:rPr>
+        <w:t xml:space="preserve">Figura </w:t>
+      </w:r>
+      <w:r>
+        <w:rPr>
+          <w:rFonts w:ascii="Arial" w:hAnsi="Arial" w:cs="Arial"/>
+          <w:color w:val="auto"/>
+        </w:rPr>
+        <w:fldChar w:fldCharType="begin"/>
+      </w:r>
+      <w:r>
+        <w:rPr>
+          <w:rFonts w:ascii="Arial" w:hAnsi="Arial" w:cs="Arial"/>
+          <w:color w:val="auto"/>
+        </w:rPr>
+        <w:instrText xml:space="preserve"> SEQ Figura \* ARABIC </w:instrText>
+      </w:r>
+      <w:r>
+        <w:rPr>
+          <w:rFonts w:ascii="Arial" w:hAnsi="Arial" w:cs="Arial"/>
+          <w:color w:val="auto"/>
+        </w:rPr>
+        <w:fldChar w:fldCharType="separate"/>
+      </w:r>
+      <w:r>
+        <w:rPr>
+          <w:rFonts w:ascii="Arial" w:hAnsi="Arial" w:cs="Arial"/>
+          <w:noProof/>
+          <w:color w:val="auto"/>
+        </w:rPr>
+        <w:t>8</w:t>
+      </w:r>
+      <w:r>
+        <w:rPr>
+          <w:rFonts w:ascii="Arial" w:hAnsi="Arial" w:cs="Arial"/>
+          <w:color w:val="auto"/>
+        </w:rPr>
+        <w:fldChar w:fldCharType="end"/>
+      </w:r>
+      <w:r>
+        <w:rPr>
+          <w:rFonts w:ascii="Arial" w:hAnsi="Arial" w:cs="Arial"/>
+          <w:color w:val="auto"/>
+        </w:rPr>
+        <w:t xml:space="preserve"> - Função MOV funcionando em simulação</w:t>
+      </w:r>
+    </w:p>
+    <w:p>
+      <w:pPr>
+        <w:spacing w:line="360" w:lineRule="auto"/>
         <w:rPr>
           <w:rFonts w:ascii="Arial" w:hAnsi="Arial" w:cs="Arial"/>
           <w:b/>
@@ -6685,6 +8753,7 @@
     </w:p>
     <w:p>
       <w:pPr>
+        <w:spacing w:line="360" w:lineRule="auto"/>
         <w:rPr>
           <w:rFonts w:ascii="Arial" w:hAnsi="Arial" w:cs="Arial"/>
           <w:b/>
@@ -6696,6 +8765,7 @@
     </w:p>
     <w:p>
       <w:pPr>
+        <w:spacing w:line="360" w:lineRule="auto"/>
         <w:rPr>
           <w:rFonts w:ascii="Arial" w:hAnsi="Arial" w:cs="Arial"/>
           <w:b/>
@@ -6707,6 +8777,552 @@
     </w:p>
     <w:p>
       <w:pPr>
+        <w:spacing w:line="360" w:lineRule="auto"/>
+        <w:rPr>
+          <w:rFonts w:ascii="Arial" w:hAnsi="Arial" w:cs="Arial"/>
+          <w:sz w:val="24"/>
+          <w:szCs w:val="24"/>
+        </w:rPr>
+      </w:pPr>
+      <w:r>
+        <w:rPr>
+          <w:rFonts w:ascii="Arial" w:hAnsi="Arial" w:cs="Arial"/>
+          <w:sz w:val="24"/>
+          <w:szCs w:val="24"/>
+        </w:rPr>
+        <w:t xml:space="preserve">Mais abaixo do código </w:t>
+      </w:r>
+      <w:r>
+        <w:rPr>
+          <w:rFonts w:ascii="Arial" w:hAnsi="Arial" w:cs="Arial"/>
+          <w:sz w:val="24"/>
+          <w:szCs w:val="24"/>
+        </w:rPr>
+        <w:t xml:space="preserve">da Figura 7 </w:t>
+      </w:r>
+      <w:r>
+        <w:rPr>
+          <w:rFonts w:ascii="Arial" w:hAnsi="Arial" w:cs="Arial"/>
+          <w:sz w:val="24"/>
+          <w:szCs w:val="24"/>
+        </w:rPr>
+        <w:t>implementamos o teste para a função CMP</w:t>
+      </w:r>
+      <w:r>
+        <w:rPr>
+          <w:rFonts w:ascii="Arial" w:hAnsi="Arial" w:cs="Arial"/>
+          <w:sz w:val="24"/>
+          <w:szCs w:val="24"/>
+        </w:rPr>
+        <w:t>, que compara R1 com o valor 10 (CMP R1, #10</w:t>
+      </w:r>
+      <w:r>
+        <w:rPr>
+          <w:rFonts w:ascii="Arial" w:hAnsi="Arial" w:cs="Arial"/>
+          <w:sz w:val="24"/>
+          <w:szCs w:val="24"/>
+        </w:rPr>
+        <w:t xml:space="preserve"> – e351000a </w:t>
+      </w:r>
+      <w:proofErr w:type="gramStart"/>
+      <w:r>
+        <w:rPr>
+          <w:rFonts w:ascii="Arial" w:hAnsi="Arial" w:cs="Arial"/>
+          <w:sz w:val="24"/>
+          <w:szCs w:val="24"/>
+        </w:rPr>
+        <w:t xml:space="preserve">- </w:t>
+      </w:r>
+      <w:r>
+        <w:rPr>
+          <w:rFonts w:ascii="Arial" w:hAnsi="Arial" w:cs="Arial"/>
+          <w:sz w:val="24"/>
+          <w:szCs w:val="24"/>
+        </w:rPr>
+        <w:t>)</w:t>
+      </w:r>
+      <w:proofErr w:type="gramEnd"/>
+      <w:r>
+        <w:rPr>
+          <w:rFonts w:ascii="Arial" w:hAnsi="Arial" w:cs="Arial"/>
+          <w:sz w:val="24"/>
+          <w:szCs w:val="24"/>
+        </w:rPr>
+        <w:t>.</w:t>
+      </w:r>
+      <w:r>
+        <w:rPr>
+          <w:rFonts w:ascii="Arial" w:hAnsi="Arial" w:cs="Arial"/>
+          <w:sz w:val="24"/>
+          <w:szCs w:val="24"/>
+        </w:rPr>
+        <w:t xml:space="preserve"> Se o CMP estiver funcionando, ele deve pular para linha </w:t>
+      </w:r>
+      <w:r>
+        <w:rPr>
+          <w:rFonts w:ascii="Arial" w:hAnsi="Arial" w:cs="Arial"/>
+          <w:sz w:val="24"/>
+          <w:szCs w:val="24"/>
+        </w:rPr>
+        <w:t>MOV R1, #20</w:t>
+      </w:r>
+      <w:r>
+        <w:rPr>
+          <w:rFonts w:ascii="Arial" w:hAnsi="Arial" w:cs="Arial"/>
+          <w:sz w:val="24"/>
+          <w:szCs w:val="24"/>
+        </w:rPr>
+        <w:t xml:space="preserve"> (e3a01014)</w:t>
+      </w:r>
+      <w:r>
+        <w:rPr>
+          <w:rFonts w:ascii="Arial" w:hAnsi="Arial" w:cs="Arial"/>
+          <w:sz w:val="24"/>
+          <w:szCs w:val="24"/>
+        </w:rPr>
+        <w:t xml:space="preserve">, </w:t>
+      </w:r>
+      <w:r>
+        <w:rPr>
+          <w:rFonts w:ascii="Arial" w:hAnsi="Arial" w:cs="Arial"/>
+          <w:sz w:val="24"/>
+          <w:szCs w:val="24"/>
+        </w:rPr>
+        <w:t>através da instrução BEQ</w:t>
+      </w:r>
+      <w:r>
+        <w:rPr>
+          <w:rFonts w:ascii="Arial" w:hAnsi="Arial" w:cs="Arial"/>
+          <w:sz w:val="24"/>
+          <w:szCs w:val="24"/>
+        </w:rPr>
+        <w:t xml:space="preserve"> CMP_OK (0a000000), </w:t>
+      </w:r>
+      <w:r>
+        <w:rPr>
+          <w:rFonts w:ascii="Arial" w:hAnsi="Arial" w:cs="Arial"/>
+          <w:sz w:val="24"/>
+          <w:szCs w:val="24"/>
+        </w:rPr>
+        <w:t>já que pelo código R1 incialmente seria igual a 10</w:t>
+      </w:r>
+      <w:r>
+        <w:rPr>
+          <w:rFonts w:ascii="Arial" w:hAnsi="Arial" w:cs="Arial"/>
+          <w:sz w:val="24"/>
+          <w:szCs w:val="24"/>
+        </w:rPr>
+        <w:t xml:space="preserve">. E isso acontece de formar correta, veja que após o </w:t>
+      </w:r>
+      <w:r>
+        <w:rPr>
+          <w:rFonts w:ascii="Arial" w:hAnsi="Arial" w:cs="Arial"/>
+          <w:sz w:val="24"/>
+          <w:szCs w:val="24"/>
+        </w:rPr>
+        <w:t>CMP, a próxima instrução executada é exatamente a “</w:t>
+      </w:r>
+      <w:r>
+        <w:rPr>
+          <w:rFonts w:ascii="Arial" w:hAnsi="Arial" w:cs="Arial"/>
+          <w:sz w:val="24"/>
+          <w:szCs w:val="24"/>
+        </w:rPr>
+        <w:t>e3a01014</w:t>
+      </w:r>
+      <w:r>
+        <w:rPr>
+          <w:rFonts w:ascii="Arial" w:hAnsi="Arial" w:cs="Arial"/>
+          <w:sz w:val="24"/>
+          <w:szCs w:val="24"/>
+        </w:rPr>
+        <w:t>”. Veja na Figura 9.</w:t>
+      </w:r>
+    </w:p>
+    <w:p>
+      <w:pPr>
+        <w:keepNext/>
+        <w:spacing w:line="360" w:lineRule="auto"/>
+        <w:rPr>
+          <w:rFonts w:ascii="Arial" w:hAnsi="Arial" w:cs="Arial"/>
+        </w:rPr>
+      </w:pPr>
+      <w:r>
+        <w:rPr>
+          <w:rFonts w:ascii="Arial" w:hAnsi="Arial" w:cs="Arial"/>
+          <w:sz w:val="24"/>
+          <w:szCs w:val="24"/>
+        </w:rPr>
+        <w:drawing>
+          <wp:inline distT="0" distB="0" distL="0" distR="0" wp14:anchorId="5CE6E946" wp14:editId="7CDB403A">
+            <wp:extent cx="5760720" cy="2448560"/>
+            <wp:effectExtent l="0" t="0" r="0" b="8890"/>
+            <wp:docPr id="970407495" name="Imagem 1" descr="Tela de computador com fundo verde&#10;&#10;O conteúdo gerado por IA pode estar incorreto."/>
+            <wp:cNvGraphicFramePr>
+              <a:graphicFrameLocks xmlns:a="http://schemas.openxmlformats.org/drawingml/2006/main" noChangeAspect="1"/>
+            </wp:cNvGraphicFramePr>
+            <a:graphic xmlns:a="http://schemas.openxmlformats.org/drawingml/2006/main">
+              <a:graphicData uri="http://schemas.openxmlformats.org/drawingml/2006/picture">
+                <pic:pic xmlns:pic="http://schemas.openxmlformats.org/drawingml/2006/picture">
+                  <pic:nvPicPr>
+                    <pic:cNvPr id="970407495" name="Imagem 1" descr="Tela de computador com fundo verde&#10;&#10;O conteúdo gerado por IA pode estar incorreto."/>
+                    <pic:cNvPicPr/>
+                  </pic:nvPicPr>
+                  <pic:blipFill>
+                    <a:blip r:embed="rId18"/>
+                    <a:stretch>
+                      <a:fillRect/>
+                    </a:stretch>
+                  </pic:blipFill>
+                  <pic:spPr>
+                    <a:xfrm>
+                      <a:off x="0" y="0"/>
+                      <a:ext cx="5760720" cy="2448560"/>
+                    </a:xfrm>
+                    <a:prstGeom prst="rect">
+                      <a:avLst/>
+                    </a:prstGeom>
+                  </pic:spPr>
+                </pic:pic>
+              </a:graphicData>
+            </a:graphic>
+          </wp:inline>
+        </w:drawing>
+      </w:r>
+    </w:p>
+    <w:p>
+      <w:pPr>
+        <w:pStyle w:val="Legenda"/>
+        <w:spacing w:line="360" w:lineRule="auto"/>
+        <w:jc w:val="center"/>
+        <w:rPr>
+          <w:rFonts w:ascii="Arial" w:hAnsi="Arial" w:cs="Arial"/>
+          <w:color w:val="auto"/>
+          <w:sz w:val="24"/>
+          <w:szCs w:val="24"/>
+        </w:rPr>
+      </w:pPr>
+      <w:r>
+        <w:rPr>
+          <w:rFonts w:ascii="Arial" w:hAnsi="Arial" w:cs="Arial"/>
+          <w:color w:val="auto"/>
+        </w:rPr>
+        <w:t xml:space="preserve">Figura </w:t>
+      </w:r>
+      <w:r>
+        <w:rPr>
+          <w:rFonts w:ascii="Arial" w:hAnsi="Arial" w:cs="Arial"/>
+          <w:color w:val="auto"/>
+        </w:rPr>
+        <w:fldChar w:fldCharType="begin"/>
+      </w:r>
+      <w:r>
+        <w:rPr>
+          <w:rFonts w:ascii="Arial" w:hAnsi="Arial" w:cs="Arial"/>
+          <w:color w:val="auto"/>
+        </w:rPr>
+        <w:instrText xml:space="preserve"> SEQ Figura \* ARABIC </w:instrText>
+      </w:r>
+      <w:r>
+        <w:rPr>
+          <w:rFonts w:ascii="Arial" w:hAnsi="Arial" w:cs="Arial"/>
+          <w:color w:val="auto"/>
+        </w:rPr>
+        <w:fldChar w:fldCharType="separate"/>
+      </w:r>
+      <w:r>
+        <w:rPr>
+          <w:rFonts w:ascii="Arial" w:hAnsi="Arial" w:cs="Arial"/>
+          <w:noProof/>
+          <w:color w:val="auto"/>
+        </w:rPr>
+        <w:t>9</w:t>
+      </w:r>
+      <w:r>
+        <w:rPr>
+          <w:rFonts w:ascii="Arial" w:hAnsi="Arial" w:cs="Arial"/>
+          <w:color w:val="auto"/>
+        </w:rPr>
+        <w:fldChar w:fldCharType="end"/>
+      </w:r>
+      <w:r>
+        <w:rPr>
+          <w:rFonts w:ascii="Arial" w:hAnsi="Arial" w:cs="Arial"/>
+          <w:color w:val="auto"/>
+        </w:rPr>
+        <w:t xml:space="preserve"> - Função CMP funcionando em simulação</w:t>
+      </w:r>
+    </w:p>
+    <w:p>
+      <w:pPr>
+        <w:spacing w:line="360" w:lineRule="auto"/>
+        <w:rPr>
+          <w:rFonts w:ascii="Arial" w:hAnsi="Arial" w:cs="Arial"/>
+          <w:sz w:val="24"/>
+          <w:szCs w:val="24"/>
+        </w:rPr>
+      </w:pPr>
+    </w:p>
+    <w:p>
+      <w:pPr>
+        <w:spacing w:line="360" w:lineRule="auto"/>
+        <w:rPr>
+          <w:rFonts w:ascii="Arial" w:hAnsi="Arial" w:cs="Arial"/>
+          <w:sz w:val="24"/>
+          <w:szCs w:val="24"/>
+        </w:rPr>
+      </w:pPr>
+      <w:r>
+        <w:rPr>
+          <w:rFonts w:ascii="Arial" w:hAnsi="Arial" w:cs="Arial"/>
+          <w:sz w:val="24"/>
+          <w:szCs w:val="24"/>
+        </w:rPr>
+        <w:t xml:space="preserve">Da função </w:t>
+      </w:r>
+      <w:proofErr w:type="spellStart"/>
+      <w:r>
+        <w:rPr>
+          <w:rFonts w:ascii="Arial" w:hAnsi="Arial" w:cs="Arial"/>
+          <w:sz w:val="24"/>
+          <w:szCs w:val="24"/>
+        </w:rPr>
+        <w:t>CMP_ok</w:t>
+      </w:r>
+      <w:proofErr w:type="spellEnd"/>
+      <w:r>
+        <w:rPr>
+          <w:rFonts w:ascii="Arial" w:hAnsi="Arial" w:cs="Arial"/>
+          <w:sz w:val="24"/>
+          <w:szCs w:val="24"/>
+        </w:rPr>
+        <w:t xml:space="preserve"> já podemos seguir para testar o TST, na próxima linha, com instrução “</w:t>
+      </w:r>
+      <w:r>
+        <w:rPr>
+          <w:rFonts w:ascii="Arial" w:hAnsi="Arial" w:cs="Arial"/>
+          <w:sz w:val="24"/>
+          <w:szCs w:val="24"/>
+        </w:rPr>
+        <w:t>e3110004</w:t>
+      </w:r>
+      <w:r>
+        <w:rPr>
+          <w:rFonts w:ascii="Arial" w:hAnsi="Arial" w:cs="Arial"/>
+          <w:sz w:val="24"/>
+          <w:szCs w:val="24"/>
+        </w:rPr>
+        <w:t>” (TST R1, #4)</w:t>
+      </w:r>
+      <w:r>
+        <w:rPr>
+          <w:rFonts w:ascii="Arial" w:hAnsi="Arial" w:cs="Arial"/>
+          <w:sz w:val="24"/>
+          <w:szCs w:val="24"/>
+        </w:rPr>
+        <w:t xml:space="preserve">, que fará um and bit a bit entre R1, que recebeu </w:t>
+      </w:r>
+      <w:r>
+        <w:rPr>
+          <w:rFonts w:ascii="Arial" w:hAnsi="Arial" w:cs="Arial"/>
+          <w:sz w:val="24"/>
+          <w:szCs w:val="24"/>
+        </w:rPr>
+        <w:t>1</w:t>
+      </w:r>
+      <w:r>
+        <w:rPr>
+          <w:rFonts w:ascii="Arial" w:hAnsi="Arial" w:cs="Arial"/>
+          <w:sz w:val="24"/>
+          <w:szCs w:val="24"/>
+        </w:rPr>
+        <w:t>0</w:t>
+      </w:r>
+      <w:r>
+        <w:rPr>
+          <w:rFonts w:ascii="Arial" w:hAnsi="Arial" w:cs="Arial"/>
+          <w:sz w:val="24"/>
+          <w:szCs w:val="24"/>
+        </w:rPr>
+        <w:t>1</w:t>
+      </w:r>
+      <w:r>
+        <w:rPr>
+          <w:rFonts w:ascii="Arial" w:hAnsi="Arial" w:cs="Arial"/>
+          <w:sz w:val="24"/>
+          <w:szCs w:val="24"/>
+        </w:rPr>
+        <w:t>0</w:t>
+      </w:r>
+      <w:r>
+        <w:rPr>
+          <w:rFonts w:ascii="Arial" w:hAnsi="Arial" w:cs="Arial"/>
+          <w:sz w:val="24"/>
+          <w:szCs w:val="24"/>
+        </w:rPr>
+        <w:t>0 (20 em decimal) anteriormente e 0100 (4 em decimal)</w:t>
+      </w:r>
+      <w:r>
+        <w:rPr>
+          <w:rFonts w:ascii="Arial" w:hAnsi="Arial" w:cs="Arial"/>
+          <w:sz w:val="24"/>
+          <w:szCs w:val="24"/>
+        </w:rPr>
+        <w:t xml:space="preserve">. O resultado deve ser </w:t>
+      </w:r>
+      <w:r>
+        <w:rPr>
+          <w:rFonts w:ascii="Arial" w:hAnsi="Arial" w:cs="Arial"/>
+          <w:sz w:val="24"/>
+          <w:szCs w:val="24"/>
+        </w:rPr>
+        <w:t xml:space="preserve">00100, veja na Figura 10 como o TST foi executado corretamente após visualizar </w:t>
+      </w:r>
+      <w:r>
+        <w:rPr>
+          <w:rFonts w:ascii="Arial" w:hAnsi="Arial" w:cs="Arial"/>
+          <w:sz w:val="24"/>
+          <w:szCs w:val="24"/>
+        </w:rPr>
+        <w:t xml:space="preserve">a, b e </w:t>
+      </w:r>
+      <w:proofErr w:type="spellStart"/>
+      <w:r>
+        <w:rPr>
+          <w:rFonts w:ascii="Arial" w:hAnsi="Arial" w:cs="Arial"/>
+          <w:sz w:val="24"/>
+          <w:szCs w:val="24"/>
+        </w:rPr>
+        <w:t>result</w:t>
+      </w:r>
+      <w:proofErr w:type="spellEnd"/>
+      <w:r>
+        <w:rPr>
+          <w:rFonts w:ascii="Arial" w:hAnsi="Arial" w:cs="Arial"/>
+          <w:sz w:val="24"/>
+          <w:szCs w:val="24"/>
+        </w:rPr>
+        <w:t>:</w:t>
+      </w:r>
+    </w:p>
+    <w:p>
+      <w:pPr>
+        <w:keepNext/>
+        <w:spacing w:line="360" w:lineRule="auto"/>
+        <w:rPr>
+          <w:rFonts w:ascii="Arial" w:hAnsi="Arial" w:cs="Arial"/>
+        </w:rPr>
+      </w:pPr>
+      <w:r>
+        <w:rPr>
+          <w:rFonts w:ascii="Arial" w:hAnsi="Arial" w:cs="Arial"/>
+          <w:sz w:val="24"/>
+          <w:szCs w:val="24"/>
+        </w:rPr>
+        <w:lastRenderedPageBreak/>
+        <w:drawing>
+          <wp:inline distT="0" distB="0" distL="0" distR="0" wp14:anchorId="75DD5EA4" wp14:editId="1ECFBFB6">
+            <wp:extent cx="5760720" cy="1437640"/>
+            <wp:effectExtent l="0" t="0" r="0" b="0"/>
+            <wp:docPr id="1166177279" name="Imagem 1" descr="Interface gráfica do usuário&#10;&#10;O conteúdo gerado por IA pode estar incorreto."/>
+            <wp:cNvGraphicFramePr>
+              <a:graphicFrameLocks xmlns:a="http://schemas.openxmlformats.org/drawingml/2006/main" noChangeAspect="1"/>
+            </wp:cNvGraphicFramePr>
+            <a:graphic xmlns:a="http://schemas.openxmlformats.org/drawingml/2006/main">
+              <a:graphicData uri="http://schemas.openxmlformats.org/drawingml/2006/picture">
+                <pic:pic xmlns:pic="http://schemas.openxmlformats.org/drawingml/2006/picture">
+                  <pic:nvPicPr>
+                    <pic:cNvPr id="1166177279" name="Imagem 1" descr="Interface gráfica do usuário&#10;&#10;O conteúdo gerado por IA pode estar incorreto."/>
+                    <pic:cNvPicPr/>
+                  </pic:nvPicPr>
+                  <pic:blipFill>
+                    <a:blip r:embed="rId19"/>
+                    <a:stretch>
+                      <a:fillRect/>
+                    </a:stretch>
+                  </pic:blipFill>
+                  <pic:spPr>
+                    <a:xfrm>
+                      <a:off x="0" y="0"/>
+                      <a:ext cx="5760720" cy="1437640"/>
+                    </a:xfrm>
+                    <a:prstGeom prst="rect">
+                      <a:avLst/>
+                    </a:prstGeom>
+                  </pic:spPr>
+                </pic:pic>
+              </a:graphicData>
+            </a:graphic>
+          </wp:inline>
+        </w:drawing>
+      </w:r>
+    </w:p>
+    <w:p>
+      <w:pPr>
+        <w:pStyle w:val="Legenda"/>
+        <w:spacing w:line="360" w:lineRule="auto"/>
+        <w:jc w:val="center"/>
+        <w:rPr>
+          <w:rFonts w:ascii="Arial" w:hAnsi="Arial" w:cs="Arial"/>
+          <w:color w:val="auto"/>
+          <w:sz w:val="24"/>
+          <w:szCs w:val="24"/>
+        </w:rPr>
+      </w:pPr>
+      <w:r>
+        <w:rPr>
+          <w:rFonts w:ascii="Arial" w:hAnsi="Arial" w:cs="Arial"/>
+          <w:color w:val="auto"/>
+        </w:rPr>
+        <w:t xml:space="preserve">Figura </w:t>
+      </w:r>
+      <w:r>
+        <w:rPr>
+          <w:rFonts w:ascii="Arial" w:hAnsi="Arial" w:cs="Arial"/>
+          <w:color w:val="auto"/>
+        </w:rPr>
+        <w:fldChar w:fldCharType="begin"/>
+      </w:r>
+      <w:r>
+        <w:rPr>
+          <w:rFonts w:ascii="Arial" w:hAnsi="Arial" w:cs="Arial"/>
+          <w:color w:val="auto"/>
+        </w:rPr>
+        <w:instrText xml:space="preserve"> SEQ Figura \* ARABIC </w:instrText>
+      </w:r>
+      <w:r>
+        <w:rPr>
+          <w:rFonts w:ascii="Arial" w:hAnsi="Arial" w:cs="Arial"/>
+          <w:color w:val="auto"/>
+        </w:rPr>
+        <w:fldChar w:fldCharType="separate"/>
+      </w:r>
+      <w:r>
+        <w:rPr>
+          <w:rFonts w:ascii="Arial" w:hAnsi="Arial" w:cs="Arial"/>
+          <w:noProof/>
+          <w:color w:val="auto"/>
+        </w:rPr>
+        <w:t>10</w:t>
+      </w:r>
+      <w:r>
+        <w:rPr>
+          <w:rFonts w:ascii="Arial" w:hAnsi="Arial" w:cs="Arial"/>
+          <w:color w:val="auto"/>
+        </w:rPr>
+        <w:fldChar w:fldCharType="end"/>
+      </w:r>
+      <w:r>
+        <w:rPr>
+          <w:rFonts w:ascii="Arial" w:hAnsi="Arial" w:cs="Arial"/>
+          <w:color w:val="auto"/>
+        </w:rPr>
+        <w:t xml:space="preserve"> - Função TST funcionando em simulação</w:t>
+      </w:r>
+    </w:p>
+    <w:p>
+      <w:pPr>
+        <w:spacing w:line="360" w:lineRule="auto"/>
         <w:rPr>
           <w:rFonts w:ascii="Arial" w:hAnsi="Arial" w:cs="Arial"/>
           <w:b/>
@@ -6718,61 +9334,211 @@
     </w:p>
     <w:p>
       <w:pPr>
-        <w:rPr>
-          <w:rFonts w:ascii="Arial" w:hAnsi="Arial" w:cs="Arial"/>
-          <w:b/>
-          <w:bCs/>
-          <w:sz w:val="24"/>
-          <w:szCs w:val="24"/>
-        </w:rPr>
-      </w:pPr>
-    </w:p>
-    <w:p>
-      <w:pPr>
-        <w:rPr>
-          <w:rFonts w:ascii="Arial" w:hAnsi="Arial" w:cs="Arial"/>
-          <w:b/>
-          <w:bCs/>
-          <w:sz w:val="24"/>
-          <w:szCs w:val="24"/>
-        </w:rPr>
-      </w:pPr>
-    </w:p>
-    <w:p>
-      <w:pPr>
-        <w:rPr>
-          <w:rFonts w:ascii="Arial" w:hAnsi="Arial" w:cs="Arial"/>
-          <w:b/>
-          <w:bCs/>
-          <w:sz w:val="24"/>
-          <w:szCs w:val="24"/>
-        </w:rPr>
-      </w:pPr>
-    </w:p>
-    <w:p>
-      <w:pPr>
-        <w:rPr>
-          <w:rFonts w:ascii="Arial" w:hAnsi="Arial" w:cs="Arial"/>
-          <w:b/>
-          <w:bCs/>
-          <w:sz w:val="24"/>
-          <w:szCs w:val="24"/>
-        </w:rPr>
-      </w:pPr>
-    </w:p>
-    <w:p>
-      <w:pPr>
-        <w:rPr>
-          <w:rFonts w:ascii="Arial" w:hAnsi="Arial" w:cs="Arial"/>
-          <w:b/>
-          <w:bCs/>
-          <w:sz w:val="24"/>
-          <w:szCs w:val="24"/>
-        </w:rPr>
-      </w:pPr>
-    </w:p>
-    <w:p>
-      <w:pPr>
+        <w:spacing w:line="360" w:lineRule="auto"/>
+        <w:rPr>
+          <w:rFonts w:ascii="Arial" w:hAnsi="Arial" w:cs="Arial"/>
+          <w:sz w:val="24"/>
+          <w:szCs w:val="24"/>
+        </w:rPr>
+      </w:pPr>
+      <w:r>
+        <w:rPr>
+          <w:rFonts w:ascii="Arial" w:hAnsi="Arial" w:cs="Arial"/>
+          <w:sz w:val="24"/>
+          <w:szCs w:val="24"/>
+        </w:rPr>
+        <w:t>Através da próxima instrução (</w:t>
+      </w:r>
+      <w:r>
+        <w:rPr>
+          <w:rFonts w:ascii="Arial" w:hAnsi="Arial" w:cs="Arial"/>
+          <w:sz w:val="24"/>
+          <w:szCs w:val="24"/>
+        </w:rPr>
+        <w:t xml:space="preserve">BNE TST_OK), pulamos para a instrução MOV </w:t>
+      </w:r>
+      <w:r>
+        <w:rPr>
+          <w:rFonts w:ascii="Arial" w:hAnsi="Arial" w:cs="Arial"/>
+          <w:sz w:val="24"/>
+          <w:szCs w:val="24"/>
+        </w:rPr>
+        <w:t xml:space="preserve">R1, #50 (e3a01032), movendo o valor 50 em decimal para R1. Na próxima linha testamos o EOR </w:t>
+      </w:r>
+      <w:r>
+        <w:rPr>
+          <w:rFonts w:ascii="Arial" w:hAnsi="Arial" w:cs="Arial"/>
+          <w:sz w:val="24"/>
+          <w:szCs w:val="24"/>
+        </w:rPr>
+        <w:t>R1, R1, R2 (e0211002)</w:t>
+      </w:r>
+      <w:r>
+        <w:rPr>
+          <w:rFonts w:ascii="Arial" w:hAnsi="Arial" w:cs="Arial"/>
+          <w:sz w:val="24"/>
+          <w:szCs w:val="24"/>
+        </w:rPr>
+        <w:t xml:space="preserve">, onde, de acordo com as operações do código, temos R2 sendo igual a </w:t>
+      </w:r>
+      <w:r>
+        <w:rPr>
+          <w:rFonts w:ascii="Arial" w:hAnsi="Arial" w:cs="Arial"/>
+          <w:sz w:val="24"/>
+          <w:szCs w:val="24"/>
+        </w:rPr>
+        <w:t xml:space="preserve">7. Veja na Figura 11, o XOR </w:t>
+      </w:r>
+      <w:r>
+        <w:rPr>
+          <w:rFonts w:ascii="Arial" w:hAnsi="Arial" w:cs="Arial"/>
+          <w:sz w:val="24"/>
+          <w:szCs w:val="24"/>
+        </w:rPr>
+        <w:t xml:space="preserve">sendo executado de forma correta, pois 50 em binário equivale a </w:t>
+      </w:r>
+      <w:r>
+        <w:rPr>
+          <w:rFonts w:ascii="Arial" w:hAnsi="Arial" w:cs="Arial"/>
+          <w:sz w:val="24"/>
+          <w:szCs w:val="24"/>
+        </w:rPr>
+        <w:t xml:space="preserve">110010 e 7 a 0111. Logo o resultado deve ser </w:t>
+      </w:r>
+      <w:r>
+        <w:rPr>
+          <w:rFonts w:ascii="Arial" w:hAnsi="Arial" w:cs="Arial"/>
+          <w:sz w:val="24"/>
+          <w:szCs w:val="24"/>
+        </w:rPr>
+        <w:t>11</w:t>
+      </w:r>
+      <w:r>
+        <w:rPr>
+          <w:rFonts w:ascii="Arial" w:hAnsi="Arial" w:cs="Arial"/>
+          <w:sz w:val="24"/>
+          <w:szCs w:val="24"/>
+        </w:rPr>
+        <w:t>0101.</w:t>
+      </w:r>
+    </w:p>
+    <w:p>
+      <w:pPr>
+        <w:keepNext/>
+        <w:spacing w:line="360" w:lineRule="auto"/>
+        <w:rPr>
+          <w:rFonts w:ascii="Arial" w:hAnsi="Arial" w:cs="Arial"/>
+        </w:rPr>
+      </w:pPr>
+      <w:r>
+        <w:rPr>
+          <w:rFonts w:ascii="Arial" w:hAnsi="Arial" w:cs="Arial"/>
+          <w:sz w:val="24"/>
+          <w:szCs w:val="24"/>
+        </w:rPr>
+        <w:drawing>
+          <wp:inline distT="0" distB="0" distL="0" distR="0" wp14:anchorId="42822042" wp14:editId="448D0315">
+            <wp:extent cx="5760720" cy="1287780"/>
+            <wp:effectExtent l="0" t="0" r="0" b="7620"/>
+            <wp:docPr id="483164237" name="Imagem 1" descr="Tela de computador com jogo&#10;&#10;O conteúdo gerado por IA pode estar incorreto."/>
+            <wp:cNvGraphicFramePr>
+              <a:graphicFrameLocks xmlns:a="http://schemas.openxmlformats.org/drawingml/2006/main" noChangeAspect="1"/>
+            </wp:cNvGraphicFramePr>
+            <a:graphic xmlns:a="http://schemas.openxmlformats.org/drawingml/2006/main">
+              <a:graphicData uri="http://schemas.openxmlformats.org/drawingml/2006/picture">
+                <pic:pic xmlns:pic="http://schemas.openxmlformats.org/drawingml/2006/picture">
+                  <pic:nvPicPr>
+                    <pic:cNvPr id="483164237" name="Imagem 1" descr="Tela de computador com jogo&#10;&#10;O conteúdo gerado por IA pode estar incorreto."/>
+                    <pic:cNvPicPr/>
+                  </pic:nvPicPr>
+                  <pic:blipFill>
+                    <a:blip r:embed="rId20"/>
+                    <a:stretch>
+                      <a:fillRect/>
+                    </a:stretch>
+                  </pic:blipFill>
+                  <pic:spPr>
+                    <a:xfrm>
+                      <a:off x="0" y="0"/>
+                      <a:ext cx="5760720" cy="1287780"/>
+                    </a:xfrm>
+                    <a:prstGeom prst="rect">
+                      <a:avLst/>
+                    </a:prstGeom>
+                  </pic:spPr>
+                </pic:pic>
+              </a:graphicData>
+            </a:graphic>
+          </wp:inline>
+        </w:drawing>
+      </w:r>
+    </w:p>
+    <w:p>
+      <w:pPr>
+        <w:pStyle w:val="Legenda"/>
+        <w:spacing w:line="360" w:lineRule="auto"/>
+        <w:jc w:val="center"/>
+        <w:rPr>
+          <w:rFonts w:ascii="Arial" w:hAnsi="Arial" w:cs="Arial"/>
+          <w:color w:val="auto"/>
+          <w:sz w:val="24"/>
+          <w:szCs w:val="24"/>
+        </w:rPr>
+      </w:pPr>
+      <w:r>
+        <w:rPr>
+          <w:rFonts w:ascii="Arial" w:hAnsi="Arial" w:cs="Arial"/>
+          <w:color w:val="auto"/>
+        </w:rPr>
+        <w:t xml:space="preserve">Figura </w:t>
+      </w:r>
+      <w:r>
+        <w:rPr>
+          <w:rFonts w:ascii="Arial" w:hAnsi="Arial" w:cs="Arial"/>
+          <w:color w:val="auto"/>
+        </w:rPr>
+        <w:fldChar w:fldCharType="begin"/>
+      </w:r>
+      <w:r>
+        <w:rPr>
+          <w:rFonts w:ascii="Arial" w:hAnsi="Arial" w:cs="Arial"/>
+          <w:color w:val="auto"/>
+        </w:rPr>
+        <w:instrText xml:space="preserve"> SEQ Figura \* ARABIC </w:instrText>
+      </w:r>
+      <w:r>
+        <w:rPr>
+          <w:rFonts w:ascii="Arial" w:hAnsi="Arial" w:cs="Arial"/>
+          <w:color w:val="auto"/>
+        </w:rPr>
+        <w:fldChar w:fldCharType="separate"/>
+      </w:r>
+      <w:r>
+        <w:rPr>
+          <w:rFonts w:ascii="Arial" w:hAnsi="Arial" w:cs="Arial"/>
+          <w:noProof/>
+          <w:color w:val="auto"/>
+        </w:rPr>
+        <w:t>11</w:t>
+      </w:r>
+      <w:r>
+        <w:rPr>
+          <w:rFonts w:ascii="Arial" w:hAnsi="Arial" w:cs="Arial"/>
+          <w:color w:val="auto"/>
+        </w:rPr>
+        <w:fldChar w:fldCharType="end"/>
+      </w:r>
+      <w:r>
+        <w:rPr>
+          <w:rFonts w:ascii="Arial" w:hAnsi="Arial" w:cs="Arial"/>
+          <w:color w:val="auto"/>
+        </w:rPr>
+        <w:t xml:space="preserve"> - Função EOR funcionando em simulação</w:t>
+      </w:r>
+    </w:p>
+    <w:p>
+      <w:pPr>
+        <w:spacing w:line="360" w:lineRule="auto"/>
         <w:rPr>
           <w:rFonts w:ascii="Arial" w:hAnsi="Arial" w:cs="Arial"/>
           <w:b/>
@@ -7041,7 +9807,6 @@
           <w:sz w:val="27"/>
           <w:szCs w:val="27"/>
         </w:rPr>
-        <w:lastRenderedPageBreak/>
         <w:t xml:space="preserve">ALVES, A. L. et al. </w:t>
       </w:r>
       <w:r>
@@ -7082,9 +9847,29 @@
           <w:sz w:val="27"/>
           <w:szCs w:val="27"/>
         </w:rPr>
-        <w:t xml:space="preserve">, v. 44, 2022. Disponível em : </w:t>
-      </w:r>
-      <w:hyperlink r:id="rId16" w:history="1">
+        <w:t xml:space="preserve">, v. 44, 2022. Disponível </w:t>
+      </w:r>
+      <w:proofErr w:type="gramStart"/>
+      <w:r>
+        <w:rPr>
+          <w:rFonts w:ascii="Calibri" w:hAnsi="Calibri" w:cs="Calibri"/>
+          <w:color w:val="000000" w:themeColor="text1"/>
+          <w:sz w:val="27"/>
+          <w:szCs w:val="27"/>
+        </w:rPr>
+        <w:t>em :</w:t>
+      </w:r>
+      <w:proofErr w:type="gramEnd"/>
+      <w:r>
+        <w:rPr>
+          <w:rFonts w:ascii="Calibri" w:hAnsi="Calibri" w:cs="Calibri"/>
+          <w:color w:val="000000" w:themeColor="text1"/>
+          <w:sz w:val="27"/>
+          <w:szCs w:val="27"/>
+        </w:rPr>
+        <w:t xml:space="preserve"> </w:t>
+      </w:r>
+      <w:hyperlink r:id="rId21" w:history="1">
         <w:r>
           <w:rPr>
             <w:rStyle w:val="Hyperlink"/>
@@ -7184,7 +9969,7 @@
         </w:rPr>
         <w:t xml:space="preserve"> v. 17, n. 2, 1 jan. 2022. Disponível em: </w:t>
       </w:r>
-      <w:hyperlink r:id="rId17" w:history="1">
+      <w:hyperlink r:id="rId22" w:history="1">
         <w:r>
           <w:rPr>
             <w:rStyle w:val="Hyperlink"/>
@@ -7300,6 +10085,7 @@
         </w:rPr>
         <w:t> </w:t>
       </w:r>
+      <w:proofErr w:type="spellStart"/>
       <w:r>
         <w:rPr>
           <w:rFonts w:ascii="Calibri" w:hAnsi="Calibri" w:cs="Calibri"/>
@@ -7309,88 +10095,9 @@
           <w:sz w:val="27"/>
           <w:szCs w:val="27"/>
         </w:rPr>
-        <w:t>Sba: Controle &amp; Automação Sociedade Brasileira de Automatica</w:t>
-      </w:r>
-      <w:r>
-        <w:rPr>
-          <w:rFonts w:ascii="Calibri" w:hAnsi="Calibri" w:cs="Calibri"/>
-          <w:color w:val="000000" w:themeColor="text1"/>
-          <w:sz w:val="27"/>
-          <w:szCs w:val="27"/>
-        </w:rPr>
-        <w:t xml:space="preserve">, v. 23, n. 5, p. 570–582, out. 2012. Disponível em: </w:t>
-      </w:r>
-      <w:r>
-        <w:rPr>
-          <w:rFonts w:ascii="Arial" w:hAnsi="Arial" w:cs="Arial"/>
-          <w:color w:val="000000" w:themeColor="text1"/>
-          <w:spacing w:val="-6"/>
-          <w:kern w:val="36"/>
-        </w:rPr>
-        <w:t>:</w:t>
-      </w:r>
-      <w:hyperlink r:id="rId18" w:history="1">
-        <w:r>
-          <w:rPr>
-            <w:rStyle w:val="Hyperlink"/>
-            <w:rFonts w:ascii="Arial" w:hAnsi="Arial" w:cs="Arial"/>
-            <w:color w:val="000000" w:themeColor="text1"/>
-          </w:rPr>
-          <w:t>https://doi.org/10.1590/S0103-17592012000500005</w:t>
-        </w:r>
-      </w:hyperlink>
-      <w:r>
-        <w:rPr>
-          <w:rStyle w:val="Hyperlink"/>
-          <w:rFonts w:ascii="Arial" w:hAnsi="Arial" w:cs="Arial"/>
-          <w:color w:val="000000" w:themeColor="text1"/>
-        </w:rPr>
-        <w:t xml:space="preserve">. </w:t>
-      </w:r>
-      <w:r>
-        <w:rPr>
-          <w:rStyle w:val="Hyperlink"/>
-          <w:rFonts w:ascii="Arial" w:hAnsi="Arial" w:cs="Arial"/>
-          <w:color w:val="000000" w:themeColor="text1"/>
-          <w:u w:val="none"/>
-        </w:rPr>
-        <w:t>Acesso em: 10/06/2023.</w:t>
-      </w:r>
-    </w:p>
-    <w:p>
-      <w:pPr>
-        <w:pStyle w:val="NormalWeb"/>
-        <w:spacing w:before="0" w:beforeAutospacing="0" w:after="0" w:afterAutospacing="0" w:line="360" w:lineRule="auto"/>
-        <w:jc w:val="both"/>
-        <w:rPr>
-          <w:rFonts w:ascii="Calibri" w:hAnsi="Calibri" w:cs="Calibri"/>
-          <w:color w:val="000000" w:themeColor="text1"/>
-          <w:sz w:val="27"/>
-          <w:szCs w:val="27"/>
-        </w:rPr>
-      </w:pPr>
-    </w:p>
-    <w:p>
-      <w:pPr>
-        <w:pStyle w:val="NormalWeb"/>
-        <w:spacing w:before="0" w:beforeAutospacing="0" w:after="0" w:afterAutospacing="0" w:line="360" w:lineRule="auto"/>
-        <w:jc w:val="both"/>
-        <w:rPr>
-          <w:rStyle w:val="Hyperlink"/>
-          <w:rFonts w:ascii="Arial" w:hAnsi="Arial" w:cs="Arial"/>
-          <w:color w:val="000000" w:themeColor="text1"/>
-          <w:u w:val="none"/>
-        </w:rPr>
-      </w:pPr>
-      <w:r>
-        <w:rPr>
-          <w:rFonts w:ascii="Calibri" w:hAnsi="Calibri" w:cs="Calibri"/>
-          <w:color w:val="000000" w:themeColor="text1"/>
-          <w:sz w:val="27"/>
-          <w:szCs w:val="27"/>
-        </w:rPr>
-        <w:t xml:space="preserve">PÁDUA, M. B. et al. </w:t>
-      </w:r>
+        <w:t>Sba</w:t>
+      </w:r>
+      <w:proofErr w:type="spellEnd"/>
       <w:r>
         <w:rPr>
           <w:rFonts w:ascii="Calibri" w:hAnsi="Calibri" w:cs="Calibri"/>
@@ -7400,8 +10107,21 @@
           <w:sz w:val="27"/>
           <w:szCs w:val="27"/>
         </w:rPr>
-        <w:t>Metodologia para identificação do componente fundamental da tensão da rede baseada no algoritmo recursivo da TDF</w:t>
-      </w:r>
+        <w:t xml:space="preserve">: Controle &amp; Automação Sociedade Brasileira de </w:t>
+      </w:r>
+      <w:proofErr w:type="spellStart"/>
+      <w:r>
+        <w:rPr>
+          <w:rFonts w:ascii="Calibri" w:hAnsi="Calibri" w:cs="Calibri"/>
+          <w:b/>
+          <w:bCs/>
+          <w:color w:val="000000" w:themeColor="text1"/>
+          <w:sz w:val="27"/>
+          <w:szCs w:val="27"/>
+        </w:rPr>
+        <w:t>Automatica</w:t>
+      </w:r>
+      <w:proofErr w:type="spellEnd"/>
       <w:r>
         <w:rPr>
           <w:rFonts w:ascii="Calibri" w:hAnsi="Calibri" w:cs="Calibri"/>
@@ -7409,9 +10129,121 @@
           <w:sz w:val="27"/>
           <w:szCs w:val="27"/>
         </w:rPr>
+        <w:t>, v. 23, n. 5, p. 570–582, out. 2012. Disponível em</w:t>
+      </w:r>
+      <w:proofErr w:type="gramStart"/>
+      <w:r>
+        <w:rPr>
+          <w:rFonts w:ascii="Calibri" w:hAnsi="Calibri" w:cs="Calibri"/>
+          <w:color w:val="000000" w:themeColor="text1"/>
+          <w:sz w:val="27"/>
+          <w:szCs w:val="27"/>
+        </w:rPr>
+        <w:t xml:space="preserve">: </w:t>
+      </w:r>
+      <w:r>
+        <w:rPr>
+          <w:rFonts w:ascii="Arial" w:hAnsi="Arial" w:cs="Arial"/>
+          <w:color w:val="000000" w:themeColor="text1"/>
+          <w:spacing w:val="-6"/>
+          <w:kern w:val="36"/>
+        </w:rPr>
+        <w:t>:</w:t>
+      </w:r>
+      <w:proofErr w:type="gramEnd"/>
+      <w:r>
+        <w:fldChar w:fldCharType="begin"/>
+      </w:r>
+      <w:r>
+        <w:instrText>HYPERLINK "https://doi.org/10.1590/S0103-17592012000500005"</w:instrText>
+      </w:r>
+      <w:r>
+        <w:fldChar w:fldCharType="separate"/>
+      </w:r>
+      <w:r>
+        <w:rPr>
+          <w:rStyle w:val="Hyperlink"/>
+          <w:rFonts w:ascii="Arial" w:hAnsi="Arial" w:cs="Arial"/>
+          <w:color w:val="000000" w:themeColor="text1"/>
+        </w:rPr>
+        <w:t>https://doi.org/10.1590/S0103-17592012000500005</w:t>
+      </w:r>
+      <w:r>
+        <w:fldChar w:fldCharType="end"/>
+      </w:r>
+      <w:r>
+        <w:rPr>
+          <w:rStyle w:val="Hyperlink"/>
+          <w:rFonts w:ascii="Arial" w:hAnsi="Arial" w:cs="Arial"/>
+          <w:color w:val="000000" w:themeColor="text1"/>
+        </w:rPr>
+        <w:t xml:space="preserve">. </w:t>
+      </w:r>
+      <w:r>
+        <w:rPr>
+          <w:rStyle w:val="Hyperlink"/>
+          <w:rFonts w:ascii="Arial" w:hAnsi="Arial" w:cs="Arial"/>
+          <w:color w:val="000000" w:themeColor="text1"/>
+          <w:u w:val="none"/>
+        </w:rPr>
+        <w:t>Acesso em: 10/06/2023.</w:t>
+      </w:r>
+    </w:p>
+    <w:p>
+      <w:pPr>
+        <w:pStyle w:val="NormalWeb"/>
+        <w:spacing w:before="0" w:beforeAutospacing="0" w:after="0" w:afterAutospacing="0" w:line="360" w:lineRule="auto"/>
+        <w:jc w:val="both"/>
+        <w:rPr>
+          <w:rFonts w:ascii="Calibri" w:hAnsi="Calibri" w:cs="Calibri"/>
+          <w:color w:val="000000" w:themeColor="text1"/>
+          <w:sz w:val="27"/>
+          <w:szCs w:val="27"/>
+        </w:rPr>
+      </w:pPr>
+    </w:p>
+    <w:p>
+      <w:pPr>
+        <w:pStyle w:val="NormalWeb"/>
+        <w:spacing w:before="0" w:beforeAutospacing="0" w:after="0" w:afterAutospacing="0" w:line="360" w:lineRule="auto"/>
+        <w:jc w:val="both"/>
+        <w:rPr>
+          <w:rStyle w:val="Hyperlink"/>
+          <w:rFonts w:ascii="Arial" w:hAnsi="Arial" w:cs="Arial"/>
+          <w:color w:val="000000" w:themeColor="text1"/>
+          <w:u w:val="none"/>
+        </w:rPr>
+      </w:pPr>
+      <w:r>
+        <w:rPr>
+          <w:rFonts w:ascii="Calibri" w:hAnsi="Calibri" w:cs="Calibri"/>
+          <w:color w:val="000000" w:themeColor="text1"/>
+          <w:sz w:val="27"/>
+          <w:szCs w:val="27"/>
+        </w:rPr>
+        <w:t xml:space="preserve">PÁDUA, M. B. et al. </w:t>
+      </w:r>
+      <w:r>
+        <w:rPr>
+          <w:rFonts w:ascii="Calibri" w:hAnsi="Calibri" w:cs="Calibri"/>
+          <w:b/>
+          <w:bCs/>
+          <w:color w:val="000000" w:themeColor="text1"/>
+          <w:sz w:val="27"/>
+          <w:szCs w:val="27"/>
+        </w:rPr>
+        <w:t>Metodologia para identificação do componente fundamental da tensão da rede baseada no algoritmo recursivo da TDF</w:t>
+      </w:r>
+      <w:r>
+        <w:rPr>
+          <w:rFonts w:ascii="Calibri" w:hAnsi="Calibri" w:cs="Calibri"/>
+          <w:color w:val="000000" w:themeColor="text1"/>
+          <w:sz w:val="27"/>
+          <w:szCs w:val="27"/>
+        </w:rPr>
         <w:t xml:space="preserve">. v. 18, n. 3, p. 381–396, 1 set. 2007. Disponível em: </w:t>
       </w:r>
-      <w:hyperlink r:id="rId19" w:history="1">
+      <w:hyperlink r:id="rId23" w:history="1">
         <w:r>
           <w:rPr>
             <w:rStyle w:val="Hyperlink"/>
@@ -7487,8 +10319,10 @@
           <w:sz w:val="27"/>
           <w:szCs w:val="27"/>
         </w:rPr>
+        <w:lastRenderedPageBreak/>
         <w:t xml:space="preserve">PRISCILA DA COSTA et al. </w:t>
       </w:r>
+      <w:proofErr w:type="gramStart"/>
       <w:r>
         <w:rPr>
           <w:rFonts w:ascii="Calibri" w:hAnsi="Calibri" w:cs="Calibri"/>
@@ -7498,7 +10332,19 @@
           <w:sz w:val="27"/>
           <w:szCs w:val="27"/>
         </w:rPr>
-        <w:t>Dinâmica espaço temporal da qualidade das águas superficiais de dois grandes reservatórios de usinas hidrelétricas brasileiras.</w:t>
+        <w:t>Dinâmica espaço</w:t>
+      </w:r>
+      <w:proofErr w:type="gramEnd"/>
+      <w:r>
+        <w:rPr>
+          <w:rFonts w:ascii="Calibri" w:hAnsi="Calibri" w:cs="Calibri"/>
+          <w:b/>
+          <w:bCs/>
+          <w:color w:val="000000"/>
+          <w:sz w:val="27"/>
+          <w:szCs w:val="27"/>
+        </w:rPr>
+        <w:t xml:space="preserve"> temporal da qualidade das águas superficiais de dois grandes reservatórios de usinas hidrelétricas brasileiras.</w:t>
       </w:r>
       <w:r>
         <w:rPr>
@@ -7509,7 +10355,7 @@
         </w:rPr>
         <w:t xml:space="preserve"> v. 27, n. 5, p. 893–907, 1 out. 2022. Disponível em: </w:t>
       </w:r>
-      <w:hyperlink r:id="rId20" w:history="1">
+      <w:hyperlink r:id="rId24" w:history="1">
         <w:r>
           <w:rPr>
             <w:rStyle w:val="Hyperlink"/>
@@ -7687,7 +10533,6 @@
         <w:docPartUnique/>
       </w:docPartObj>
     </w:sdtPr>
-    <w:sdtEndPr/>
     <w:sdtContent>
       <w:p>
         <w:pPr>
@@ -10214,6 +13059,7 @@
   <w:style w:type="character" w:default="1" w:styleId="Fontepargpadro">
     <w:name w:val="Default Paragraph Font"/>
     <w:uiPriority w:val="1"/>
+    <w:semiHidden/>
     <w:unhideWhenUsed/>
   </w:style>
   <w:style w:type="table" w:default="1" w:styleId="Tabelanormal">

</xml_diff>